<commit_message>
Updated documentation for R1 Final and modified clock to accept leading 0's.
</commit_message>
<xml_diff>
--- a/dev/CONTRIBUTIONS.docx
+++ b/dev/CONTRIBUTIONS.docx
@@ -207,21 +207,34 @@
           <w:p>
             <w:proofErr w:type="spellStart"/>
             <w:r>
-              <w:t>serial_poll</w:t>
+              <w:t>serial_</w:t>
+            </w:r>
+            <w:proofErr w:type="gramStart"/>
+            <w:r>
+              <w:t>poll</w:t>
             </w:r>
             <w:proofErr w:type="spellEnd"/>
             <w:r>
-              <w:t xml:space="preserve">() </w:t>
+              <w:t>(</w:t>
+            </w:r>
+            <w:proofErr w:type="gramEnd"/>
+            <w:r>
+              <w:t xml:space="preserve">) </w:t>
             </w:r>
           </w:p>
           <w:p>
             <w:proofErr w:type="spellStart"/>
+            <w:proofErr w:type="gramStart"/>
             <w:r>
               <w:t>comhand</w:t>
             </w:r>
             <w:proofErr w:type="spellEnd"/>
             <w:r>
-              <w:t xml:space="preserve">() </w:t>
+              <w:t>(</w:t>
+            </w:r>
+            <w:proofErr w:type="gramEnd"/>
+            <w:r>
+              <w:t xml:space="preserve">) </w:t>
             </w:r>
           </w:p>
           <w:p>
@@ -300,12 +313,20 @@
           </w:tcPr>
           <w:p>
             <w:proofErr w:type="spellStart"/>
-            <w:r>
-              <w:t>Comhand</w:t>
+            <w:proofErr w:type="gramStart"/>
+            <w:r>
+              <w:t>c</w:t>
+            </w:r>
+            <w:r>
+              <w:t>omhand</w:t>
             </w:r>
             <w:proofErr w:type="spellEnd"/>
             <w:r>
-              <w:t>()</w:t>
+              <w:t>(</w:t>
+            </w:r>
+            <w:proofErr w:type="gramEnd"/>
+            <w:r>
+              <w:t>)</w:t>
             </w:r>
           </w:p>
           <w:p>
@@ -392,21 +413,34 @@
           <w:p>
             <w:proofErr w:type="spellStart"/>
             <w:r>
-              <w:t>serial_poll</w:t>
+              <w:t>serial_</w:t>
+            </w:r>
+            <w:proofErr w:type="gramStart"/>
+            <w:r>
+              <w:t>poll</w:t>
             </w:r>
             <w:proofErr w:type="spellEnd"/>
             <w:r>
-              <w:t>()</w:t>
+              <w:t>(</w:t>
+            </w:r>
+            <w:proofErr w:type="gramEnd"/>
+            <w:r>
+              <w:t>)</w:t>
             </w:r>
           </w:p>
           <w:p>
             <w:proofErr w:type="spellStart"/>
+            <w:proofErr w:type="gramStart"/>
             <w:r>
               <w:t>itoa</w:t>
             </w:r>
             <w:proofErr w:type="spellEnd"/>
             <w:r>
-              <w:t>()</w:t>
+              <w:t>(</w:t>
+            </w:r>
+            <w:proofErr w:type="gramEnd"/>
+            <w:r>
+              <w:t>)</w:t>
             </w:r>
           </w:p>
         </w:tc>
@@ -459,7 +493,35 @@
           <w:tcPr>
             <w:tcW w:w="1777" w:type="dxa"/>
           </w:tcPr>
-          <w:p/>
+          <w:p>
+            <w:proofErr w:type="spellStart"/>
+            <w:r>
+              <w:t>version.c</w:t>
+            </w:r>
+            <w:proofErr w:type="spellEnd"/>
+          </w:p>
+          <w:p>
+            <w:proofErr w:type="spellStart"/>
+            <w:r>
+              <w:t>clock.c</w:t>
+            </w:r>
+            <w:proofErr w:type="spellEnd"/>
+          </w:p>
+          <w:p>
+            <w:proofErr w:type="spellStart"/>
+            <w:proofErr w:type="gramStart"/>
+            <w:r>
+              <w:t>comhand</w:t>
+            </w:r>
+            <w:proofErr w:type="spellEnd"/>
+            <w:r>
+              <w:t>(</w:t>
+            </w:r>
+            <w:proofErr w:type="gramEnd"/>
+            <w:r>
+              <w:t>)</w:t>
+            </w:r>
+          </w:p>
         </w:tc>
         <w:tc>
           <w:tcPr>

</xml_diff>

<commit_message>
added my contributions for r2
</commit_message>
<xml_diff>
--- a/dev/CONTRIBUTIONS.docx
+++ b/dev/CONTRIBUTIONS.docx
@@ -27,12 +27,12 @@
       </w:tblPr>
       <w:tblGrid>
         <w:gridCol w:w="1684"/>
-        <w:gridCol w:w="1765"/>
-        <w:gridCol w:w="1172"/>
-        <w:gridCol w:w="1172"/>
-        <w:gridCol w:w="1172"/>
-        <w:gridCol w:w="1172"/>
-        <w:gridCol w:w="1172"/>
+        <w:gridCol w:w="1723"/>
+        <w:gridCol w:w="1808"/>
+        <w:gridCol w:w="1080"/>
+        <w:gridCol w:w="838"/>
+        <w:gridCol w:w="1088"/>
+        <w:gridCol w:w="1088"/>
       </w:tblGrid>
       <w:tr>
         <w:trPr>
@@ -40,7 +40,7 @@
         </w:trPr>
         <w:tc>
           <w:tcPr>
-            <w:tcW w:w="1552" w:type="dxa"/>
+            <w:tcW w:w="1684" w:type="dxa"/>
           </w:tcPr>
           <w:p>
             <w:pPr>
@@ -61,7 +61,7 @@
         </w:tc>
         <w:tc>
           <w:tcPr>
-            <w:tcW w:w="1777" w:type="dxa"/>
+            <w:tcW w:w="1723" w:type="dxa"/>
           </w:tcPr>
           <w:p>
             <w:pPr>
@@ -82,7 +82,7 @@
         </w:tc>
         <w:tc>
           <w:tcPr>
-            <w:tcW w:w="1196" w:type="dxa"/>
+            <w:tcW w:w="1808" w:type="dxa"/>
           </w:tcPr>
           <w:p>
             <w:pPr>
@@ -103,7 +103,7 @@
         </w:tc>
         <w:tc>
           <w:tcPr>
-            <w:tcW w:w="1196" w:type="dxa"/>
+            <w:tcW w:w="1080" w:type="dxa"/>
           </w:tcPr>
           <w:p>
             <w:pPr>
@@ -124,7 +124,7 @@
         </w:tc>
         <w:tc>
           <w:tcPr>
-            <w:tcW w:w="1196" w:type="dxa"/>
+            <w:tcW w:w="838" w:type="dxa"/>
           </w:tcPr>
           <w:p>
             <w:pPr>
@@ -145,7 +145,7 @@
         </w:tc>
         <w:tc>
           <w:tcPr>
-            <w:tcW w:w="1196" w:type="dxa"/>
+            <w:tcW w:w="1088" w:type="dxa"/>
           </w:tcPr>
           <w:p>
             <w:pPr>
@@ -166,7 +166,7 @@
         </w:tc>
         <w:tc>
           <w:tcPr>
-            <w:tcW w:w="1196" w:type="dxa"/>
+            <w:tcW w:w="1088" w:type="dxa"/>
           </w:tcPr>
           <w:p>
             <w:pPr>
@@ -192,7 +192,7 @@
         </w:trPr>
         <w:tc>
           <w:tcPr>
-            <w:tcW w:w="1552" w:type="dxa"/>
+            <w:tcW w:w="1684" w:type="dxa"/>
           </w:tcPr>
           <w:p>
             <w:r>
@@ -202,7 +202,7 @@
         </w:tc>
         <w:tc>
           <w:tcPr>
-            <w:tcW w:w="1777" w:type="dxa"/>
+            <w:tcW w:w="1723" w:type="dxa"/>
           </w:tcPr>
           <w:p>
             <w:proofErr w:type="spellStart"/>
@@ -264,31 +264,66 @@
         </w:tc>
         <w:tc>
           <w:tcPr>
-            <w:tcW w:w="1196" w:type="dxa"/>
-          </w:tcPr>
-          <w:p/>
-        </w:tc>
-        <w:tc>
-          <w:tcPr>
-            <w:tcW w:w="1196" w:type="dxa"/>
-          </w:tcPr>
-          <w:p/>
-        </w:tc>
-        <w:tc>
-          <w:tcPr>
-            <w:tcW w:w="1196" w:type="dxa"/>
-          </w:tcPr>
-          <w:p/>
-        </w:tc>
-        <w:tc>
-          <w:tcPr>
-            <w:tcW w:w="1196" w:type="dxa"/>
-          </w:tcPr>
-          <w:p/>
-        </w:tc>
-        <w:tc>
-          <w:tcPr>
-            <w:tcW w:w="1196" w:type="dxa"/>
+            <w:tcW w:w="1808" w:type="dxa"/>
+          </w:tcPr>
+          <w:p>
+            <w:r>
+              <w:t>suspend, resume, version</w:t>
+            </w:r>
+          </w:p>
+          <w:p/>
+          <w:p>
+            <w:proofErr w:type="spellStart"/>
+            <w:r>
+              <w:t>comhand</w:t>
+            </w:r>
+            <w:proofErr w:type="spellEnd"/>
+            <w:r>
+              <w:t xml:space="preserve">, help, </w:t>
+            </w:r>
+            <w:proofErr w:type="spellStart"/>
+            <w:r>
+              <w:t>pcb.c</w:t>
+            </w:r>
+            <w:proofErr w:type="spellEnd"/>
+            <w:r>
+              <w:t xml:space="preserve">, create/delete, block/unblock </w:t>
+            </w:r>
+          </w:p>
+          <w:p/>
+          <w:p>
+            <w:r>
+              <w:t>Programmer Guide</w:t>
+            </w:r>
+          </w:p>
+          <w:p/>
+          <w:p>
+            <w:r>
+              <w:t>Intro message for bonus</w:t>
+            </w:r>
+          </w:p>
+        </w:tc>
+        <w:tc>
+          <w:tcPr>
+            <w:tcW w:w="1080" w:type="dxa"/>
+          </w:tcPr>
+          <w:p/>
+        </w:tc>
+        <w:tc>
+          <w:tcPr>
+            <w:tcW w:w="838" w:type="dxa"/>
+          </w:tcPr>
+          <w:p/>
+        </w:tc>
+        <w:tc>
+          <w:tcPr>
+            <w:tcW w:w="1088" w:type="dxa"/>
+          </w:tcPr>
+          <w:p/>
+        </w:tc>
+        <w:tc>
+          <w:tcPr>
+            <w:tcW w:w="1088" w:type="dxa"/>
           </w:tcPr>
           <w:p/>
         </w:tc>
@@ -299,7 +334,7 @@
         </w:trPr>
         <w:tc>
           <w:tcPr>
-            <w:tcW w:w="1552" w:type="dxa"/>
+            <w:tcW w:w="1684" w:type="dxa"/>
           </w:tcPr>
           <w:p>
             <w:r>
@@ -309,7 +344,7 @@
         </w:tc>
         <w:tc>
           <w:tcPr>
-            <w:tcW w:w="1777" w:type="dxa"/>
+            <w:tcW w:w="1723" w:type="dxa"/>
           </w:tcPr>
           <w:p>
             <w:proofErr w:type="spellStart"/>
@@ -363,31 +398,31 @@
         </w:tc>
         <w:tc>
           <w:tcPr>
-            <w:tcW w:w="1196" w:type="dxa"/>
-          </w:tcPr>
-          <w:p/>
-        </w:tc>
-        <w:tc>
-          <w:tcPr>
-            <w:tcW w:w="1196" w:type="dxa"/>
-          </w:tcPr>
-          <w:p/>
-        </w:tc>
-        <w:tc>
-          <w:tcPr>
-            <w:tcW w:w="1196" w:type="dxa"/>
-          </w:tcPr>
-          <w:p/>
-        </w:tc>
-        <w:tc>
-          <w:tcPr>
-            <w:tcW w:w="1196" w:type="dxa"/>
-          </w:tcPr>
-          <w:p/>
-        </w:tc>
-        <w:tc>
-          <w:tcPr>
-            <w:tcW w:w="1196" w:type="dxa"/>
+            <w:tcW w:w="1808" w:type="dxa"/>
+          </w:tcPr>
+          <w:p/>
+        </w:tc>
+        <w:tc>
+          <w:tcPr>
+            <w:tcW w:w="1080" w:type="dxa"/>
+          </w:tcPr>
+          <w:p/>
+        </w:tc>
+        <w:tc>
+          <w:tcPr>
+            <w:tcW w:w="838" w:type="dxa"/>
+          </w:tcPr>
+          <w:p/>
+        </w:tc>
+        <w:tc>
+          <w:tcPr>
+            <w:tcW w:w="1088" w:type="dxa"/>
+          </w:tcPr>
+          <w:p/>
+        </w:tc>
+        <w:tc>
+          <w:tcPr>
+            <w:tcW w:w="1088" w:type="dxa"/>
           </w:tcPr>
           <w:p/>
         </w:tc>
@@ -398,7 +433,7 @@
         </w:trPr>
         <w:tc>
           <w:tcPr>
-            <w:tcW w:w="1552" w:type="dxa"/>
+            <w:tcW w:w="1684" w:type="dxa"/>
           </w:tcPr>
           <w:p>
             <w:r>
@@ -408,7 +443,7 @@
         </w:tc>
         <w:tc>
           <w:tcPr>
-            <w:tcW w:w="1777" w:type="dxa"/>
+            <w:tcW w:w="1723" w:type="dxa"/>
           </w:tcPr>
           <w:p>
             <w:proofErr w:type="spellStart"/>
@@ -446,31 +481,31 @@
         </w:tc>
         <w:tc>
           <w:tcPr>
-            <w:tcW w:w="1196" w:type="dxa"/>
-          </w:tcPr>
-          <w:p/>
-        </w:tc>
-        <w:tc>
-          <w:tcPr>
-            <w:tcW w:w="1196" w:type="dxa"/>
-          </w:tcPr>
-          <w:p/>
-        </w:tc>
-        <w:tc>
-          <w:tcPr>
-            <w:tcW w:w="1196" w:type="dxa"/>
-          </w:tcPr>
-          <w:p/>
-        </w:tc>
-        <w:tc>
-          <w:tcPr>
-            <w:tcW w:w="1196" w:type="dxa"/>
-          </w:tcPr>
-          <w:p/>
-        </w:tc>
-        <w:tc>
-          <w:tcPr>
-            <w:tcW w:w="1196" w:type="dxa"/>
+            <w:tcW w:w="1808" w:type="dxa"/>
+          </w:tcPr>
+          <w:p/>
+        </w:tc>
+        <w:tc>
+          <w:tcPr>
+            <w:tcW w:w="1080" w:type="dxa"/>
+          </w:tcPr>
+          <w:p/>
+        </w:tc>
+        <w:tc>
+          <w:tcPr>
+            <w:tcW w:w="838" w:type="dxa"/>
+          </w:tcPr>
+          <w:p/>
+        </w:tc>
+        <w:tc>
+          <w:tcPr>
+            <w:tcW w:w="1088" w:type="dxa"/>
+          </w:tcPr>
+          <w:p/>
+        </w:tc>
+        <w:tc>
+          <w:tcPr>
+            <w:tcW w:w="1088" w:type="dxa"/>
           </w:tcPr>
           <w:p/>
         </w:tc>
@@ -481,7 +516,7 @@
         </w:trPr>
         <w:tc>
           <w:tcPr>
-            <w:tcW w:w="1552" w:type="dxa"/>
+            <w:tcW w:w="1684" w:type="dxa"/>
           </w:tcPr>
           <w:p>
             <w:r>
@@ -491,7 +526,7 @@
         </w:tc>
         <w:tc>
           <w:tcPr>
-            <w:tcW w:w="1777" w:type="dxa"/>
+            <w:tcW w:w="1723" w:type="dxa"/>
           </w:tcPr>
           <w:p>
             <w:proofErr w:type="spellStart"/>
@@ -525,31 +560,31 @@
         </w:tc>
         <w:tc>
           <w:tcPr>
-            <w:tcW w:w="1196" w:type="dxa"/>
-          </w:tcPr>
-          <w:p/>
-        </w:tc>
-        <w:tc>
-          <w:tcPr>
-            <w:tcW w:w="1196" w:type="dxa"/>
-          </w:tcPr>
-          <w:p/>
-        </w:tc>
-        <w:tc>
-          <w:tcPr>
-            <w:tcW w:w="1196" w:type="dxa"/>
-          </w:tcPr>
-          <w:p/>
-        </w:tc>
-        <w:tc>
-          <w:tcPr>
-            <w:tcW w:w="1196" w:type="dxa"/>
-          </w:tcPr>
-          <w:p/>
-        </w:tc>
-        <w:tc>
-          <w:tcPr>
-            <w:tcW w:w="1196" w:type="dxa"/>
+            <w:tcW w:w="1808" w:type="dxa"/>
+          </w:tcPr>
+          <w:p/>
+        </w:tc>
+        <w:tc>
+          <w:tcPr>
+            <w:tcW w:w="1080" w:type="dxa"/>
+          </w:tcPr>
+          <w:p/>
+        </w:tc>
+        <w:tc>
+          <w:tcPr>
+            <w:tcW w:w="838" w:type="dxa"/>
+          </w:tcPr>
+          <w:p/>
+        </w:tc>
+        <w:tc>
+          <w:tcPr>
+            <w:tcW w:w="1088" w:type="dxa"/>
+          </w:tcPr>
+          <w:p/>
+        </w:tc>
+        <w:tc>
+          <w:tcPr>
+            <w:tcW w:w="1088" w:type="dxa"/>
           </w:tcPr>
           <w:p/>
         </w:tc>

</xml_diff>

<commit_message>
user guide, doxygen, contributions, more page faults
</commit_message>
<xml_diff>
--- a/dev/CONTRIBUTIONS.docx
+++ b/dev/CONTRIBUTIONS.docx
@@ -343,6 +343,60 @@
           <w:tcPr>
             <w:tcW w:w="1808" w:type="dxa"/>
           </w:tcPr>
+          <w:p>
+            <w:r>
+              <w:t>pcb.c, pcb.h</w:t>
+            </w:r>
+          </w:p>
+          <w:p/>
+          <w:p>
+            <w:r>
+              <w:t>pcb_allocate</w:t>
+            </w:r>
+          </w:p>
+          <w:p>
+            <w:r>
+              <w:t>pcb_free</w:t>
+            </w:r>
+          </w:p>
+          <w:p>
+            <w:r>
+              <w:t>pcb_setup</w:t>
+            </w:r>
+          </w:p>
+          <w:p>
+            <w:r>
+              <w:t>pcb_find</w:t>
+            </w:r>
+          </w:p>
+          <w:p>
+            <w:r>
+              <w:t>pcb_insert</w:t>
+            </w:r>
+          </w:p>
+          <w:p>
+            <w:r>
+              <w:t>pcb_remove</w:t>
+            </w:r>
+          </w:p>
+          <w:p/>
+          <w:p>
+            <w:r>
+              <w:t>User Guide</w:t>
+            </w:r>
+          </w:p>
+          <w:p/>
+          <w:p>
+            <w:r>
+              <w:t>Colored Messages for Bonus</w:t>
+            </w:r>
+          </w:p>
+          <w:p/>
+          <w:p>
+            <w:r>
+              <w:t>Clear command for Bonus</w:t>
+            </w:r>
+          </w:p>
           <w:p/>
         </w:tc>
         <w:tc>
@@ -469,6 +523,7 @@
           </w:tcPr>
           <w:p>
             <w:r>
+              <w:lastRenderedPageBreak/>
               <w:t>Eammon Anderson</w:t>
             </w:r>
           </w:p>

</xml_diff>

<commit_message>
user guide and contributions done for r4. programmer guide updated for everything but alarm.
</commit_message>
<xml_diff>
--- a/dev/CONTRIBUTIONS.docx
+++ b/dev/CONTRIBUTIONS.docx
@@ -196,33 +196,63 @@
             <w:pPr>
               <w:spacing w:line="240" w:lineRule="auto"/>
             </w:pPr>
-            <w:r>
-              <w:t xml:space="preserve">serial_poll() </w:t>
-            </w:r>
-          </w:p>
-          <w:p>
-            <w:pPr>
-              <w:spacing w:line="240" w:lineRule="auto"/>
-            </w:pPr>
-            <w:r>
-              <w:t xml:space="preserve">comhand() </w:t>
-            </w:r>
-          </w:p>
-          <w:p>
-            <w:pPr>
-              <w:spacing w:line="240" w:lineRule="auto"/>
-            </w:pPr>
-            <w:r>
-              <w:t xml:space="preserve">version.c </w:t>
-            </w:r>
-          </w:p>
-          <w:p>
-            <w:pPr>
-              <w:spacing w:line="240" w:lineRule="auto"/>
-            </w:pPr>
+            <w:proofErr w:type="spellStart"/>
+            <w:r>
+              <w:t>serial_</w:t>
+            </w:r>
+            <w:proofErr w:type="gramStart"/>
+            <w:r>
+              <w:t>poll</w:t>
+            </w:r>
+            <w:proofErr w:type="spellEnd"/>
+            <w:r>
+              <w:t>(</w:t>
+            </w:r>
+            <w:proofErr w:type="gramEnd"/>
+            <w:r>
+              <w:t xml:space="preserve">) </w:t>
+            </w:r>
+          </w:p>
+          <w:p>
+            <w:pPr>
+              <w:spacing w:line="240" w:lineRule="auto"/>
+            </w:pPr>
+            <w:proofErr w:type="spellStart"/>
+            <w:proofErr w:type="gramStart"/>
+            <w:r>
+              <w:t>comhand</w:t>
+            </w:r>
+            <w:proofErr w:type="spellEnd"/>
+            <w:r>
+              <w:t>(</w:t>
+            </w:r>
+            <w:proofErr w:type="gramEnd"/>
+            <w:r>
+              <w:t xml:space="preserve">) </w:t>
+            </w:r>
+          </w:p>
+          <w:p>
+            <w:pPr>
+              <w:spacing w:line="240" w:lineRule="auto"/>
+            </w:pPr>
+            <w:proofErr w:type="spellStart"/>
+            <w:r>
+              <w:t>version.c</w:t>
+            </w:r>
+            <w:proofErr w:type="spellEnd"/>
+            <w:r>
+              <w:t xml:space="preserve"> </w:t>
+            </w:r>
+          </w:p>
+          <w:p>
+            <w:pPr>
+              <w:spacing w:line="240" w:lineRule="auto"/>
+            </w:pPr>
+            <w:proofErr w:type="spellStart"/>
             <w:r>
               <w:t>exit.c</w:t>
             </w:r>
+            <w:proofErr w:type="spellEnd"/>
           </w:p>
           <w:p>
             <w:pPr>
@@ -264,8 +294,21 @@
             <w:pPr>
               <w:spacing w:line="240" w:lineRule="auto"/>
             </w:pPr>
-            <w:r>
-              <w:t xml:space="preserve">comhand, help, pcb.c, create/delete, block/unblock </w:t>
+            <w:proofErr w:type="spellStart"/>
+            <w:r>
+              <w:t>comhand</w:t>
+            </w:r>
+            <w:proofErr w:type="spellEnd"/>
+            <w:r>
+              <w:t xml:space="preserve">, help, </w:t>
+            </w:r>
+            <w:proofErr w:type="spellStart"/>
+            <w:r>
+              <w:t>pcb.c</w:t>
+            </w:r>
+            <w:proofErr w:type="spellEnd"/>
+            <w:r>
+              <w:t xml:space="preserve">, create/delete, block/unblock </w:t>
             </w:r>
           </w:p>
           <w:p>
@@ -303,8 +346,21 @@
             <w:pPr>
               <w:spacing w:line="240" w:lineRule="auto"/>
             </w:pPr>
-            <w:r>
-              <w:t>sys_idle process, Comhand, version, show processes, help</w:t>
+            <w:proofErr w:type="spellStart"/>
+            <w:r>
+              <w:t>sys_idle</w:t>
+            </w:r>
+            <w:proofErr w:type="spellEnd"/>
+            <w:r>
+              <w:t xml:space="preserve"> process, </w:t>
+            </w:r>
+            <w:proofErr w:type="spellStart"/>
+            <w:r>
+              <w:t>Comhand</w:t>
+            </w:r>
+            <w:proofErr w:type="spellEnd"/>
+            <w:r>
+              <w:t>, version, show processes, help</w:t>
             </w:r>
           </w:p>
           <w:p>
@@ -372,25 +428,39 @@
             <w:pPr>
               <w:spacing w:line="240" w:lineRule="auto"/>
             </w:pPr>
-            <w:r>
-              <w:t>comhand()</w:t>
-            </w:r>
-          </w:p>
-          <w:p>
-            <w:pPr>
-              <w:spacing w:line="240" w:lineRule="auto"/>
-            </w:pPr>
+            <w:proofErr w:type="spellStart"/>
+            <w:proofErr w:type="gramStart"/>
+            <w:r>
+              <w:t>comhand</w:t>
+            </w:r>
+            <w:proofErr w:type="spellEnd"/>
+            <w:r>
+              <w:t>(</w:t>
+            </w:r>
+            <w:proofErr w:type="gramEnd"/>
+            <w:r>
+              <w:t>)</w:t>
+            </w:r>
+          </w:p>
+          <w:p>
+            <w:pPr>
+              <w:spacing w:line="240" w:lineRule="auto"/>
+            </w:pPr>
+            <w:proofErr w:type="spellStart"/>
             <w:r>
               <w:t>exit.c</w:t>
             </w:r>
-          </w:p>
-          <w:p>
-            <w:pPr>
-              <w:spacing w:line="240" w:lineRule="auto"/>
-            </w:pPr>
+            <w:proofErr w:type="spellEnd"/>
+          </w:p>
+          <w:p>
+            <w:pPr>
+              <w:spacing w:line="240" w:lineRule="auto"/>
+            </w:pPr>
+            <w:proofErr w:type="spellStart"/>
             <w:r>
               <w:t>help.c</w:t>
             </w:r>
+            <w:proofErr w:type="spellEnd"/>
           </w:p>
           <w:p>
             <w:pPr>
@@ -435,62 +505,84 @@
             <w:pPr>
               <w:spacing w:line="240" w:lineRule="auto"/>
             </w:pPr>
-            <w:r>
-              <w:t>pcb.c, pcb.h</w:t>
-            </w:r>
-          </w:p>
-          <w:p>
-            <w:pPr>
-              <w:spacing w:line="240" w:lineRule="auto"/>
-            </w:pPr>
-          </w:p>
-          <w:p>
-            <w:pPr>
-              <w:spacing w:line="240" w:lineRule="auto"/>
-            </w:pPr>
+            <w:proofErr w:type="spellStart"/>
+            <w:r>
+              <w:t>pcb.c</w:t>
+            </w:r>
+            <w:proofErr w:type="spellEnd"/>
+            <w:r>
+              <w:t xml:space="preserve">, </w:t>
+            </w:r>
+            <w:proofErr w:type="spellStart"/>
+            <w:r>
+              <w:t>pcb.h</w:t>
+            </w:r>
+            <w:proofErr w:type="spellEnd"/>
+          </w:p>
+          <w:p>
+            <w:pPr>
+              <w:spacing w:line="240" w:lineRule="auto"/>
+            </w:pPr>
+          </w:p>
+          <w:p>
+            <w:pPr>
+              <w:spacing w:line="240" w:lineRule="auto"/>
+            </w:pPr>
+            <w:proofErr w:type="spellStart"/>
             <w:r>
               <w:t>pcb_allocate</w:t>
             </w:r>
-          </w:p>
-          <w:p>
-            <w:pPr>
-              <w:spacing w:line="240" w:lineRule="auto"/>
-            </w:pPr>
+            <w:proofErr w:type="spellEnd"/>
+          </w:p>
+          <w:p>
+            <w:pPr>
+              <w:spacing w:line="240" w:lineRule="auto"/>
+            </w:pPr>
+            <w:proofErr w:type="spellStart"/>
             <w:r>
               <w:t>pcb_free</w:t>
             </w:r>
-          </w:p>
-          <w:p>
-            <w:pPr>
-              <w:spacing w:line="240" w:lineRule="auto"/>
-            </w:pPr>
+            <w:proofErr w:type="spellEnd"/>
+          </w:p>
+          <w:p>
+            <w:pPr>
+              <w:spacing w:line="240" w:lineRule="auto"/>
+            </w:pPr>
+            <w:proofErr w:type="spellStart"/>
             <w:r>
               <w:t>pcb_setup</w:t>
             </w:r>
-          </w:p>
-          <w:p>
-            <w:pPr>
-              <w:spacing w:line="240" w:lineRule="auto"/>
-            </w:pPr>
+            <w:proofErr w:type="spellEnd"/>
+          </w:p>
+          <w:p>
+            <w:pPr>
+              <w:spacing w:line="240" w:lineRule="auto"/>
+            </w:pPr>
+            <w:proofErr w:type="spellStart"/>
             <w:r>
               <w:t>pcb_find</w:t>
             </w:r>
-          </w:p>
-          <w:p>
-            <w:pPr>
-              <w:spacing w:line="240" w:lineRule="auto"/>
-            </w:pPr>
+            <w:proofErr w:type="spellEnd"/>
+          </w:p>
+          <w:p>
+            <w:pPr>
+              <w:spacing w:line="240" w:lineRule="auto"/>
+            </w:pPr>
+            <w:proofErr w:type="spellStart"/>
             <w:r>
               <w:t>pcb_insert</w:t>
             </w:r>
-          </w:p>
-          <w:p>
-            <w:pPr>
-              <w:spacing w:line="240" w:lineRule="auto"/>
-            </w:pPr>
+            <w:proofErr w:type="spellEnd"/>
+          </w:p>
+          <w:p>
+            <w:pPr>
+              <w:spacing w:line="240" w:lineRule="auto"/>
+            </w:pPr>
+            <w:proofErr w:type="spellStart"/>
             <w:r>
               <w:t>pcb_remove</w:t>
             </w:r>
+            <w:proofErr w:type="spellEnd"/>
           </w:p>
           <w:p>
             <w:pPr>
@@ -528,7 +620,15 @@
               <w:spacing w:line="240" w:lineRule="auto"/>
             </w:pPr>
             <w:r>
-              <w:t>Clear command for Bonus</w:t>
+              <w:t xml:space="preserve">Clear command </w:t>
+            </w:r>
+            <w:proofErr w:type="gramStart"/>
+            <w:r>
+              <w:t>for</w:t>
+            </w:r>
+            <w:proofErr w:type="gramEnd"/>
+            <w:r>
+              <w:t xml:space="preserve"> Bonus</w:t>
             </w:r>
           </w:p>
           <w:p>
@@ -545,6 +645,47 @@
             <w:pPr>
               <w:spacing w:line="240" w:lineRule="auto"/>
             </w:pPr>
+            <w:proofErr w:type="spellStart"/>
+            <w:r>
+              <w:t>kmain.c</w:t>
+            </w:r>
+            <w:proofErr w:type="spellEnd"/>
+          </w:p>
+          <w:p>
+            <w:pPr>
+              <w:spacing w:line="240" w:lineRule="auto"/>
+            </w:pPr>
+            <w:proofErr w:type="spellStart"/>
+            <w:r>
+              <w:t>comhand.c</w:t>
+            </w:r>
+            <w:proofErr w:type="spellEnd"/>
+          </w:p>
+          <w:p>
+            <w:pPr>
+              <w:spacing w:line="240" w:lineRule="auto"/>
+            </w:pPr>
+          </w:p>
+          <w:p>
+            <w:pPr>
+              <w:spacing w:line="240" w:lineRule="auto"/>
+            </w:pPr>
+          </w:p>
+          <w:p>
+            <w:pPr>
+              <w:spacing w:line="240" w:lineRule="auto"/>
+            </w:pPr>
+            <w:r>
+              <w:t>User Guide</w:t>
+            </w:r>
+          </w:p>
+          <w:p>
+            <w:pPr>
+              <w:spacing w:line="240" w:lineRule="auto"/>
+            </w:pPr>
+            <w:r>
+              <w:t>Programmer Guide</w:t>
+            </w:r>
           </w:p>
         </w:tc>
         <w:tc>
@@ -593,16 +734,39 @@
             <w:pPr>
               <w:spacing w:line="240" w:lineRule="auto"/>
             </w:pPr>
-            <w:r>
-              <w:t>serial_poll()</w:t>
-            </w:r>
-          </w:p>
-          <w:p>
-            <w:pPr>
-              <w:spacing w:line="240" w:lineRule="auto"/>
-            </w:pPr>
-            <w:r>
-              <w:t>itoa()</w:t>
+            <w:proofErr w:type="spellStart"/>
+            <w:r>
+              <w:t>serial_</w:t>
+            </w:r>
+            <w:proofErr w:type="gramStart"/>
+            <w:r>
+              <w:t>poll</w:t>
+            </w:r>
+            <w:proofErr w:type="spellEnd"/>
+            <w:r>
+              <w:t>(</w:t>
+            </w:r>
+            <w:proofErr w:type="gramEnd"/>
+            <w:r>
+              <w:t>)</w:t>
+            </w:r>
+          </w:p>
+          <w:p>
+            <w:pPr>
+              <w:spacing w:line="240" w:lineRule="auto"/>
+            </w:pPr>
+            <w:proofErr w:type="spellStart"/>
+            <w:proofErr w:type="gramStart"/>
+            <w:r>
+              <w:t>itoa</w:t>
+            </w:r>
+            <w:proofErr w:type="spellEnd"/>
+            <w:r>
+              <w:t>(</w:t>
+            </w:r>
+            <w:proofErr w:type="gramEnd"/>
+            <w:r>
+              <w:t>)</w:t>
             </w:r>
           </w:p>
         </w:tc>
@@ -623,8 +787,13 @@
               <w:spacing w:line="240" w:lineRule="auto"/>
             </w:pPr>
             <w:r>
-              <w:t>Show pcb</w:t>
-            </w:r>
+              <w:t xml:space="preserve">Show </w:t>
+            </w:r>
+            <w:proofErr w:type="spellStart"/>
+            <w:r>
+              <w:t>pcb</w:t>
+            </w:r>
+            <w:proofErr w:type="spellEnd"/>
           </w:p>
           <w:p>
             <w:pPr>
@@ -667,17 +836,21 @@
             <w:pPr>
               <w:spacing w:line="240" w:lineRule="auto"/>
             </w:pPr>
+            <w:proofErr w:type="spellStart"/>
             <w:r>
               <w:t>Sys_call_isr</w:t>
             </w:r>
-          </w:p>
-          <w:p>
-            <w:pPr>
-              <w:spacing w:line="240" w:lineRule="auto"/>
-            </w:pPr>
+            <w:proofErr w:type="spellEnd"/>
+          </w:p>
+          <w:p>
+            <w:pPr>
+              <w:spacing w:line="240" w:lineRule="auto"/>
+            </w:pPr>
+            <w:proofErr w:type="spellStart"/>
             <w:r>
               <w:t>Sys_call.c</w:t>
             </w:r>
+            <w:proofErr w:type="spellEnd"/>
           </w:p>
           <w:p>
             <w:pPr>
@@ -743,24 +916,38 @@
             <w:pPr>
               <w:spacing w:line="240" w:lineRule="auto"/>
             </w:pPr>
+            <w:proofErr w:type="spellStart"/>
             <w:r>
               <w:t>version.c</w:t>
             </w:r>
-          </w:p>
-          <w:p>
-            <w:pPr>
-              <w:spacing w:line="240" w:lineRule="auto"/>
-            </w:pPr>
+            <w:proofErr w:type="spellEnd"/>
+          </w:p>
+          <w:p>
+            <w:pPr>
+              <w:spacing w:line="240" w:lineRule="auto"/>
+            </w:pPr>
+            <w:proofErr w:type="spellStart"/>
             <w:r>
               <w:t>clock.c</w:t>
             </w:r>
-          </w:p>
-          <w:p>
-            <w:pPr>
-              <w:spacing w:line="240" w:lineRule="auto"/>
-            </w:pPr>
-            <w:r>
-              <w:t>comhand()</w:t>
+            <w:proofErr w:type="spellEnd"/>
+          </w:p>
+          <w:p>
+            <w:pPr>
+              <w:spacing w:line="240" w:lineRule="auto"/>
+            </w:pPr>
+            <w:proofErr w:type="spellStart"/>
+            <w:proofErr w:type="gramStart"/>
+            <w:r>
+              <w:t>comhand</w:t>
+            </w:r>
+            <w:proofErr w:type="spellEnd"/>
+            <w:r>
+              <w:t>(</w:t>
+            </w:r>
+            <w:proofErr w:type="gramEnd"/>
+            <w:r>
+              <w:t>)</w:t>
             </w:r>
           </w:p>
         </w:tc>
@@ -772,46 +959,64 @@
             <w:pPr>
               <w:spacing w:line="240" w:lineRule="auto"/>
             </w:pPr>
+            <w:proofErr w:type="spellStart"/>
             <w:r>
               <w:t>Block_pcb</w:t>
             </w:r>
-          </w:p>
-          <w:p>
-            <w:pPr>
-              <w:spacing w:line="240" w:lineRule="auto"/>
-            </w:pPr>
+            <w:proofErr w:type="spellEnd"/>
+          </w:p>
+          <w:p>
+            <w:pPr>
+              <w:spacing w:line="240" w:lineRule="auto"/>
+            </w:pPr>
+            <w:proofErr w:type="spellStart"/>
             <w:r>
               <w:t>Unblock_pcb</w:t>
             </w:r>
-          </w:p>
-          <w:p>
-            <w:pPr>
-              <w:spacing w:line="240" w:lineRule="auto"/>
-            </w:pPr>
+            <w:proofErr w:type="spellEnd"/>
+          </w:p>
+          <w:p>
+            <w:pPr>
+              <w:spacing w:line="240" w:lineRule="auto"/>
+            </w:pPr>
+            <w:proofErr w:type="spellStart"/>
             <w:r>
               <w:t>Create_pcb</w:t>
             </w:r>
-          </w:p>
-          <w:p>
-            <w:pPr>
-              <w:spacing w:line="240" w:lineRule="auto"/>
-            </w:pPr>
+            <w:proofErr w:type="spellEnd"/>
+          </w:p>
+          <w:p>
+            <w:pPr>
+              <w:spacing w:line="240" w:lineRule="auto"/>
+            </w:pPr>
+            <w:proofErr w:type="spellStart"/>
             <w:r>
               <w:t>Delete_pcb</w:t>
             </w:r>
-          </w:p>
-          <w:p>
-            <w:pPr>
-              <w:spacing w:line="240" w:lineRule="auto"/>
-            </w:pPr>
-          </w:p>
-          <w:p>
-            <w:pPr>
-              <w:spacing w:line="240" w:lineRule="auto"/>
-            </w:pPr>
-            <w:r>
-              <w:t>Comhand.c, help.c</w:t>
-            </w:r>
+            <w:proofErr w:type="spellEnd"/>
+          </w:p>
+          <w:p>
+            <w:pPr>
+              <w:spacing w:line="240" w:lineRule="auto"/>
+            </w:pPr>
+          </w:p>
+          <w:p>
+            <w:pPr>
+              <w:spacing w:line="240" w:lineRule="auto"/>
+            </w:pPr>
+            <w:proofErr w:type="spellStart"/>
+            <w:r>
+              <w:t>Comhand.c</w:t>
+            </w:r>
+            <w:proofErr w:type="spellEnd"/>
+            <w:r>
+              <w:t xml:space="preserve">, </w:t>
+            </w:r>
+            <w:proofErr w:type="spellStart"/>
+            <w:r>
+              <w:t>help.c</w:t>
+            </w:r>
+            <w:proofErr w:type="spellEnd"/>
           </w:p>
         </w:tc>
         <w:tc>
@@ -823,7 +1028,15 @@
               <w:spacing w:line="240" w:lineRule="auto"/>
             </w:pPr>
             <w:r>
-              <w:t xml:space="preserve">Resume all command, alarm.c and related files </w:t>
+              <w:t xml:space="preserve">Resume all command, </w:t>
+            </w:r>
+            <w:proofErr w:type="spellStart"/>
+            <w:r>
+              <w:t>alarm.c</w:t>
+            </w:r>
+            <w:proofErr w:type="spellEnd"/>
+            <w:r>
+              <w:t xml:space="preserve"> and related files </w:t>
             </w:r>
           </w:p>
         </w:tc>

</xml_diff>

<commit_message>
R6 (not really working) changes pushed.
</commit_message>
<xml_diff>
--- a/dev/CONTRIBUTIONS.docx
+++ b/dev/CONTRIBUTIONS.docx
@@ -6,16 +6,39 @@
     <w:p>
       <w:pPr>
         <w:pStyle w:val="Heading1"/>
+        <w:rPr>
+          <w:sz w:val="32"/>
+          <w:szCs w:val="32"/>
+        </w:rPr>
       </w:pPr>
       <w:r>
+        <w:rPr>
+          <w:sz w:val="32"/>
+          <w:szCs w:val="32"/>
+        </w:rPr>
+        <w:t>MCB</w:t>
+      </w:r>
+      <w:r>
+        <w:rPr>
+          <w:sz w:val="32"/>
+          <w:szCs w:val="32"/>
+        </w:rPr>
         <w:t>CONTRIBUTIONS</w:t>
       </w:r>
     </w:p>
     <w:p>
       <w:pPr>
         <w:pStyle w:val="Subtitle"/>
+        <w:rPr>
+          <w:sz w:val="24"/>
+          <w:szCs w:val="24"/>
+        </w:rPr>
       </w:pPr>
       <w:r>
+        <w:rPr>
+          <w:sz w:val="24"/>
+          <w:szCs w:val="24"/>
+        </w:rPr>
         <w:t>CS450 MPX Project: Macaroni Penguins</w:t>
       </w:r>
     </w:p>
@@ -47,14 +70,14 @@
               <w:spacing w:line="240" w:lineRule="auto"/>
               <w:jc w:val="center"/>
               <w:rPr>
-                <w:sz w:val="24"/>
-                <w:szCs w:val="24"/>
-              </w:rPr>
-            </w:pPr>
-            <w:r>
-              <w:rPr>
-                <w:sz w:val="24"/>
-                <w:szCs w:val="24"/>
+                <w:sz w:val="20"/>
+                <w:szCs w:val="20"/>
+              </w:rPr>
+            </w:pPr>
+            <w:r>
+              <w:rPr>
+                <w:sz w:val="20"/>
+                <w:szCs w:val="20"/>
               </w:rPr>
               <w:t>DEVELOPER</w:t>
             </w:r>
@@ -69,14 +92,14 @@
               <w:spacing w:line="240" w:lineRule="auto"/>
               <w:jc w:val="center"/>
               <w:rPr>
-                <w:sz w:val="24"/>
-                <w:szCs w:val="24"/>
-              </w:rPr>
-            </w:pPr>
-            <w:r>
-              <w:rPr>
-                <w:sz w:val="24"/>
-                <w:szCs w:val="24"/>
+                <w:sz w:val="20"/>
+                <w:szCs w:val="20"/>
+              </w:rPr>
+            </w:pPr>
+            <w:r>
+              <w:rPr>
+                <w:sz w:val="20"/>
+                <w:szCs w:val="20"/>
               </w:rPr>
               <w:t>R1</w:t>
             </w:r>
@@ -91,14 +114,14 @@
               <w:spacing w:line="240" w:lineRule="auto"/>
               <w:jc w:val="center"/>
               <w:rPr>
-                <w:sz w:val="24"/>
-                <w:szCs w:val="24"/>
-              </w:rPr>
-            </w:pPr>
-            <w:r>
-              <w:rPr>
-                <w:sz w:val="24"/>
-                <w:szCs w:val="24"/>
+                <w:sz w:val="20"/>
+                <w:szCs w:val="20"/>
+              </w:rPr>
+            </w:pPr>
+            <w:r>
+              <w:rPr>
+                <w:sz w:val="20"/>
+                <w:szCs w:val="20"/>
               </w:rPr>
               <w:t>R2</w:t>
             </w:r>
@@ -113,14 +136,14 @@
               <w:spacing w:line="240" w:lineRule="auto"/>
               <w:jc w:val="center"/>
               <w:rPr>
-                <w:sz w:val="24"/>
-                <w:szCs w:val="24"/>
-              </w:rPr>
-            </w:pPr>
-            <w:r>
-              <w:rPr>
-                <w:sz w:val="24"/>
-                <w:szCs w:val="24"/>
+                <w:sz w:val="20"/>
+                <w:szCs w:val="20"/>
+              </w:rPr>
+            </w:pPr>
+            <w:r>
+              <w:rPr>
+                <w:sz w:val="20"/>
+                <w:szCs w:val="20"/>
               </w:rPr>
               <w:t>R3 and R4</w:t>
             </w:r>
@@ -135,14 +158,14 @@
               <w:spacing w:line="240" w:lineRule="auto"/>
               <w:jc w:val="center"/>
               <w:rPr>
-                <w:sz w:val="24"/>
-                <w:szCs w:val="24"/>
-              </w:rPr>
-            </w:pPr>
-            <w:r>
-              <w:rPr>
-                <w:sz w:val="24"/>
-                <w:szCs w:val="24"/>
+                <w:sz w:val="20"/>
+                <w:szCs w:val="20"/>
+              </w:rPr>
+            </w:pPr>
+            <w:r>
+              <w:rPr>
+                <w:sz w:val="20"/>
+                <w:szCs w:val="20"/>
               </w:rPr>
               <w:t>R5</w:t>
             </w:r>
@@ -157,14 +180,14 @@
               <w:spacing w:line="240" w:lineRule="auto"/>
               <w:jc w:val="center"/>
               <w:rPr>
-                <w:sz w:val="24"/>
-                <w:szCs w:val="24"/>
-              </w:rPr>
-            </w:pPr>
-            <w:r>
-              <w:rPr>
-                <w:sz w:val="24"/>
-                <w:szCs w:val="24"/>
+                <w:sz w:val="20"/>
+                <w:szCs w:val="20"/>
+              </w:rPr>
+            </w:pPr>
+            <w:r>
+              <w:rPr>
+                <w:sz w:val="20"/>
+                <w:szCs w:val="20"/>
               </w:rPr>
               <w:t>R6</w:t>
             </w:r>
@@ -182,8 +205,16 @@
           <w:p>
             <w:pPr>
               <w:spacing w:line="240" w:lineRule="auto"/>
-            </w:pPr>
-            <w:r>
+              <w:rPr>
+                <w:sz w:val="18"/>
+                <w:szCs w:val="18"/>
+              </w:rPr>
+            </w:pPr>
+            <w:r>
+              <w:rPr>
+                <w:sz w:val="18"/>
+                <w:szCs w:val="18"/>
+              </w:rPr>
               <w:t>Austin Driggs</w:t>
             </w:r>
           </w:p>
@@ -195,61 +226,92 @@
           <w:p>
             <w:pPr>
               <w:spacing w:line="240" w:lineRule="auto"/>
-            </w:pPr>
-            <w:proofErr w:type="spellStart"/>
-            <w:r>
-              <w:t>serial_</w:t>
-            </w:r>
-            <w:proofErr w:type="gramStart"/>
-            <w:r>
-              <w:t>poll</w:t>
-            </w:r>
-            <w:proofErr w:type="spellEnd"/>
-            <w:r>
-              <w:t>(</w:t>
-            </w:r>
-            <w:proofErr w:type="gramEnd"/>
-            <w:r>
-              <w:t xml:space="preserve">) </w:t>
-            </w:r>
-          </w:p>
-          <w:p>
-            <w:pPr>
-              <w:spacing w:line="240" w:lineRule="auto"/>
-            </w:pPr>
-            <w:proofErr w:type="spellStart"/>
-            <w:proofErr w:type="gramStart"/>
-            <w:r>
+              <w:rPr>
+                <w:sz w:val="18"/>
+                <w:szCs w:val="18"/>
+              </w:rPr>
+            </w:pPr>
+            <w:proofErr w:type="spellStart"/>
+            <w:r>
+              <w:rPr>
+                <w:sz w:val="18"/>
+                <w:szCs w:val="18"/>
+              </w:rPr>
+              <w:t>serial_poll</w:t>
+            </w:r>
+            <w:proofErr w:type="spellEnd"/>
+            <w:r>
+              <w:rPr>
+                <w:sz w:val="18"/>
+                <w:szCs w:val="18"/>
+              </w:rPr>
+              <w:t xml:space="preserve">() </w:t>
+            </w:r>
+          </w:p>
+          <w:p>
+            <w:pPr>
+              <w:spacing w:line="240" w:lineRule="auto"/>
+              <w:rPr>
+                <w:sz w:val="18"/>
+                <w:szCs w:val="18"/>
+              </w:rPr>
+            </w:pPr>
+            <w:proofErr w:type="spellStart"/>
+            <w:r>
+              <w:rPr>
+                <w:sz w:val="18"/>
+                <w:szCs w:val="18"/>
+              </w:rPr>
               <w:t>comhand</w:t>
             </w:r>
             <w:proofErr w:type="spellEnd"/>
             <w:r>
-              <w:t>(</w:t>
-            </w:r>
-            <w:proofErr w:type="gramEnd"/>
-            <w:r>
-              <w:t xml:space="preserve">) </w:t>
-            </w:r>
-          </w:p>
-          <w:p>
-            <w:pPr>
-              <w:spacing w:line="240" w:lineRule="auto"/>
-            </w:pPr>
-            <w:proofErr w:type="spellStart"/>
-            <w:r>
+              <w:rPr>
+                <w:sz w:val="18"/>
+                <w:szCs w:val="18"/>
+              </w:rPr>
+              <w:t xml:space="preserve">() </w:t>
+            </w:r>
+          </w:p>
+          <w:p>
+            <w:pPr>
+              <w:spacing w:line="240" w:lineRule="auto"/>
+              <w:rPr>
+                <w:sz w:val="18"/>
+                <w:szCs w:val="18"/>
+              </w:rPr>
+            </w:pPr>
+            <w:proofErr w:type="spellStart"/>
+            <w:r>
+              <w:rPr>
+                <w:sz w:val="18"/>
+                <w:szCs w:val="18"/>
+              </w:rPr>
               <w:t>version.c</w:t>
             </w:r>
             <w:proofErr w:type="spellEnd"/>
             <w:r>
+              <w:rPr>
+                <w:sz w:val="18"/>
+                <w:szCs w:val="18"/>
+              </w:rPr>
               <w:t xml:space="preserve"> </w:t>
             </w:r>
           </w:p>
           <w:p>
             <w:pPr>
               <w:spacing w:line="240" w:lineRule="auto"/>
-            </w:pPr>
-            <w:proofErr w:type="spellStart"/>
-            <w:r>
+              <w:rPr>
+                <w:sz w:val="18"/>
+                <w:szCs w:val="18"/>
+              </w:rPr>
+            </w:pPr>
+            <w:proofErr w:type="spellStart"/>
+            <w:r>
+              <w:rPr>
+                <w:sz w:val="18"/>
+                <w:szCs w:val="18"/>
+              </w:rPr>
               <w:t>exit.c</w:t>
             </w:r>
             <w:proofErr w:type="spellEnd"/>
@@ -257,19 +319,35 @@
           <w:p>
             <w:pPr>
               <w:spacing w:line="240" w:lineRule="auto"/>
-            </w:pPr>
-          </w:p>
-          <w:p>
-            <w:pPr>
-              <w:spacing w:line="240" w:lineRule="auto"/>
-            </w:pPr>
-            <w:r>
+              <w:rPr>
+                <w:sz w:val="18"/>
+                <w:szCs w:val="18"/>
+              </w:rPr>
+            </w:pPr>
+          </w:p>
+          <w:p>
+            <w:pPr>
+              <w:spacing w:line="240" w:lineRule="auto"/>
+              <w:rPr>
+                <w:sz w:val="18"/>
+                <w:szCs w:val="18"/>
+              </w:rPr>
+            </w:pPr>
+            <w:r>
+              <w:rPr>
+                <w:sz w:val="18"/>
+                <w:szCs w:val="18"/>
+              </w:rPr>
               <w:t>Programmer Guide</w:t>
             </w:r>
           </w:p>
           <w:p>
             <w:pPr>
               <w:spacing w:line="240" w:lineRule="auto"/>
+              <w:rPr>
+                <w:sz w:val="18"/>
+                <w:szCs w:val="18"/>
+              </w:rPr>
             </w:pPr>
           </w:p>
         </w:tc>
@@ -280,60 +358,116 @@
           <w:p>
             <w:pPr>
               <w:spacing w:line="240" w:lineRule="auto"/>
-            </w:pPr>
-            <w:r>
+              <w:rPr>
+                <w:sz w:val="18"/>
+                <w:szCs w:val="18"/>
+              </w:rPr>
+            </w:pPr>
+            <w:r>
+              <w:rPr>
+                <w:sz w:val="18"/>
+                <w:szCs w:val="18"/>
+              </w:rPr>
               <w:t>suspend, resume, version</w:t>
             </w:r>
           </w:p>
           <w:p>
             <w:pPr>
               <w:spacing w:line="240" w:lineRule="auto"/>
-            </w:pPr>
-          </w:p>
-          <w:p>
-            <w:pPr>
-              <w:spacing w:line="240" w:lineRule="auto"/>
-            </w:pPr>
-            <w:proofErr w:type="spellStart"/>
-            <w:r>
+              <w:rPr>
+                <w:sz w:val="18"/>
+                <w:szCs w:val="18"/>
+              </w:rPr>
+            </w:pPr>
+          </w:p>
+          <w:p>
+            <w:pPr>
+              <w:spacing w:line="240" w:lineRule="auto"/>
+              <w:rPr>
+                <w:sz w:val="18"/>
+                <w:szCs w:val="18"/>
+              </w:rPr>
+            </w:pPr>
+            <w:proofErr w:type="spellStart"/>
+            <w:r>
+              <w:rPr>
+                <w:sz w:val="18"/>
+                <w:szCs w:val="18"/>
+              </w:rPr>
               <w:t>comhand</w:t>
             </w:r>
             <w:proofErr w:type="spellEnd"/>
             <w:r>
+              <w:rPr>
+                <w:sz w:val="18"/>
+                <w:szCs w:val="18"/>
+              </w:rPr>
               <w:t xml:space="preserve">, help, </w:t>
             </w:r>
             <w:proofErr w:type="spellStart"/>
             <w:r>
+              <w:rPr>
+                <w:sz w:val="18"/>
+                <w:szCs w:val="18"/>
+              </w:rPr>
               <w:t>pcb.c</w:t>
             </w:r>
             <w:proofErr w:type="spellEnd"/>
             <w:r>
+              <w:rPr>
+                <w:sz w:val="18"/>
+                <w:szCs w:val="18"/>
+              </w:rPr>
               <w:t xml:space="preserve">, create/delete, block/unblock </w:t>
             </w:r>
           </w:p>
           <w:p>
             <w:pPr>
               <w:spacing w:line="240" w:lineRule="auto"/>
-            </w:pPr>
-          </w:p>
-          <w:p>
-            <w:pPr>
-              <w:spacing w:line="240" w:lineRule="auto"/>
-            </w:pPr>
-            <w:r>
+              <w:rPr>
+                <w:sz w:val="18"/>
+                <w:szCs w:val="18"/>
+              </w:rPr>
+            </w:pPr>
+          </w:p>
+          <w:p>
+            <w:pPr>
+              <w:spacing w:line="240" w:lineRule="auto"/>
+              <w:rPr>
+                <w:sz w:val="18"/>
+                <w:szCs w:val="18"/>
+              </w:rPr>
+            </w:pPr>
+            <w:r>
+              <w:rPr>
+                <w:sz w:val="18"/>
+                <w:szCs w:val="18"/>
+              </w:rPr>
               <w:t>Programmer Guide</w:t>
             </w:r>
           </w:p>
           <w:p>
             <w:pPr>
               <w:spacing w:line="240" w:lineRule="auto"/>
-            </w:pPr>
-          </w:p>
-          <w:p>
-            <w:pPr>
-              <w:spacing w:line="240" w:lineRule="auto"/>
-            </w:pPr>
-            <w:r>
+              <w:rPr>
+                <w:sz w:val="18"/>
+                <w:szCs w:val="18"/>
+              </w:rPr>
+            </w:pPr>
+          </w:p>
+          <w:p>
+            <w:pPr>
+              <w:spacing w:line="240" w:lineRule="auto"/>
+              <w:rPr>
+                <w:sz w:val="18"/>
+                <w:szCs w:val="18"/>
+              </w:rPr>
+            </w:pPr>
+            <w:r>
+              <w:rPr>
+                <w:sz w:val="18"/>
+                <w:szCs w:val="18"/>
+              </w:rPr>
               <w:t>Intro message for bonus</w:t>
             </w:r>
           </w:p>
@@ -345,39 +479,75 @@
           <w:p>
             <w:pPr>
               <w:spacing w:line="240" w:lineRule="auto"/>
-            </w:pPr>
-            <w:proofErr w:type="spellStart"/>
-            <w:r>
+              <w:rPr>
+                <w:sz w:val="18"/>
+                <w:szCs w:val="18"/>
+              </w:rPr>
+            </w:pPr>
+            <w:proofErr w:type="spellStart"/>
+            <w:r>
+              <w:rPr>
+                <w:sz w:val="18"/>
+                <w:szCs w:val="18"/>
+              </w:rPr>
               <w:t>sys_idle</w:t>
             </w:r>
             <w:proofErr w:type="spellEnd"/>
             <w:r>
+              <w:rPr>
+                <w:sz w:val="18"/>
+                <w:szCs w:val="18"/>
+              </w:rPr>
               <w:t xml:space="preserve"> process, </w:t>
             </w:r>
             <w:proofErr w:type="spellStart"/>
             <w:r>
+              <w:rPr>
+                <w:sz w:val="18"/>
+                <w:szCs w:val="18"/>
+              </w:rPr>
               <w:t>Comhand</w:t>
             </w:r>
             <w:proofErr w:type="spellEnd"/>
             <w:r>
+              <w:rPr>
+                <w:sz w:val="18"/>
+                <w:szCs w:val="18"/>
+              </w:rPr>
               <w:t>, version, show processes, help</w:t>
             </w:r>
           </w:p>
           <w:p>
             <w:pPr>
               <w:spacing w:line="240" w:lineRule="auto"/>
-            </w:pPr>
-          </w:p>
-          <w:p>
-            <w:pPr>
-              <w:spacing w:line="240" w:lineRule="auto"/>
-            </w:pPr>
-          </w:p>
-          <w:p>
-            <w:pPr>
-              <w:spacing w:line="240" w:lineRule="auto"/>
-            </w:pPr>
-            <w:r>
+              <w:rPr>
+                <w:sz w:val="18"/>
+                <w:szCs w:val="18"/>
+              </w:rPr>
+            </w:pPr>
+          </w:p>
+          <w:p>
+            <w:pPr>
+              <w:spacing w:line="240" w:lineRule="auto"/>
+              <w:rPr>
+                <w:sz w:val="18"/>
+                <w:szCs w:val="18"/>
+              </w:rPr>
+            </w:pPr>
+          </w:p>
+          <w:p>
+            <w:pPr>
+              <w:spacing w:line="240" w:lineRule="auto"/>
+              <w:rPr>
+                <w:sz w:val="18"/>
+                <w:szCs w:val="18"/>
+              </w:rPr>
+            </w:pPr>
+            <w:r>
+              <w:rPr>
+                <w:sz w:val="18"/>
+                <w:szCs w:val="18"/>
+              </w:rPr>
               <w:t>Programmer Guide</w:t>
             </w:r>
           </w:p>
@@ -389,7 +559,77 @@
           <w:p>
             <w:pPr>
               <w:spacing w:line="240" w:lineRule="auto"/>
-            </w:pPr>
+              <w:rPr>
+                <w:sz w:val="18"/>
+                <w:szCs w:val="18"/>
+              </w:rPr>
+            </w:pPr>
+            <w:r>
+              <w:rPr>
+                <w:sz w:val="18"/>
+                <w:szCs w:val="18"/>
+              </w:rPr>
+              <w:t xml:space="preserve">allocate, free, show </w:t>
+            </w:r>
+            <w:proofErr w:type="spellStart"/>
+            <w:r>
+              <w:rPr>
+                <w:sz w:val="18"/>
+                <w:szCs w:val="18"/>
+              </w:rPr>
+              <w:t>mcb</w:t>
+            </w:r>
+            <w:proofErr w:type="spellEnd"/>
+          </w:p>
+          <w:p>
+            <w:pPr>
+              <w:spacing w:line="240" w:lineRule="auto"/>
+              <w:rPr>
+                <w:sz w:val="18"/>
+                <w:szCs w:val="18"/>
+              </w:rPr>
+            </w:pPr>
+          </w:p>
+          <w:p>
+            <w:pPr>
+              <w:spacing w:line="240" w:lineRule="auto"/>
+              <w:rPr>
+                <w:sz w:val="18"/>
+                <w:szCs w:val="18"/>
+              </w:rPr>
+            </w:pPr>
+            <w:r>
+              <w:rPr>
+                <w:sz w:val="18"/>
+                <w:szCs w:val="18"/>
+              </w:rPr>
+              <w:t>version, help, Programmer’s guide</w:t>
+            </w:r>
+          </w:p>
+          <w:p>
+            <w:pPr>
+              <w:spacing w:line="240" w:lineRule="auto"/>
+              <w:rPr>
+                <w:sz w:val="18"/>
+                <w:szCs w:val="18"/>
+              </w:rPr>
+            </w:pPr>
+          </w:p>
+          <w:p>
+            <w:pPr>
+              <w:spacing w:line="240" w:lineRule="auto"/>
+              <w:rPr>
+                <w:sz w:val="18"/>
+                <w:szCs w:val="18"/>
+              </w:rPr>
+            </w:pPr>
+            <w:r>
+              <w:rPr>
+                <w:sz w:val="18"/>
+                <w:szCs w:val="18"/>
+              </w:rPr>
+              <w:t>command history for bonus</w:t>
+            </w:r>
           </w:p>
         </w:tc>
         <w:tc>
@@ -399,7 +639,97 @@
           <w:p>
             <w:pPr>
               <w:spacing w:line="240" w:lineRule="auto"/>
-            </w:pPr>
+              <w:rPr>
+                <w:sz w:val="18"/>
+                <w:szCs w:val="18"/>
+              </w:rPr>
+            </w:pPr>
+            <w:proofErr w:type="spellStart"/>
+            <w:r>
+              <w:rPr>
+                <w:sz w:val="18"/>
+                <w:szCs w:val="18"/>
+              </w:rPr>
+              <w:t>Sys_call</w:t>
+            </w:r>
+            <w:proofErr w:type="spellEnd"/>
+          </w:p>
+          <w:p>
+            <w:pPr>
+              <w:spacing w:line="240" w:lineRule="auto"/>
+              <w:rPr>
+                <w:sz w:val="18"/>
+                <w:szCs w:val="18"/>
+              </w:rPr>
+            </w:pPr>
+          </w:p>
+          <w:p>
+            <w:pPr>
+              <w:spacing w:line="240" w:lineRule="auto"/>
+              <w:rPr>
+                <w:sz w:val="18"/>
+                <w:szCs w:val="18"/>
+              </w:rPr>
+            </w:pPr>
+            <w:proofErr w:type="spellStart"/>
+            <w:r>
+              <w:rPr>
+                <w:sz w:val="18"/>
+                <w:szCs w:val="18"/>
+              </w:rPr>
+              <w:t>IOSchedular</w:t>
+            </w:r>
+            <w:proofErr w:type="spellEnd"/>
+          </w:p>
+          <w:p>
+            <w:pPr>
+              <w:spacing w:line="240" w:lineRule="auto"/>
+              <w:rPr>
+                <w:sz w:val="18"/>
+                <w:szCs w:val="18"/>
+              </w:rPr>
+            </w:pPr>
+          </w:p>
+          <w:p>
+            <w:pPr>
+              <w:spacing w:line="240" w:lineRule="auto"/>
+              <w:rPr>
+                <w:sz w:val="18"/>
+                <w:szCs w:val="18"/>
+              </w:rPr>
+            </w:pPr>
+            <w:r>
+              <w:rPr>
+                <w:sz w:val="18"/>
+                <w:szCs w:val="18"/>
+              </w:rPr>
+              <w:t>Serial Interrupt</w:t>
+            </w:r>
+          </w:p>
+          <w:p>
+            <w:pPr>
+              <w:spacing w:line="240" w:lineRule="auto"/>
+              <w:rPr>
+                <w:sz w:val="18"/>
+                <w:szCs w:val="18"/>
+              </w:rPr>
+            </w:pPr>
+          </w:p>
+          <w:p>
+            <w:pPr>
+              <w:spacing w:line="240" w:lineRule="auto"/>
+              <w:rPr>
+                <w:sz w:val="18"/>
+                <w:szCs w:val="18"/>
+              </w:rPr>
+            </w:pPr>
+            <w:r>
+              <w:rPr>
+                <w:sz w:val="18"/>
+                <w:szCs w:val="18"/>
+              </w:rPr>
+              <w:t>Programmers Guide</w:t>
+            </w:r>
           </w:p>
         </w:tc>
       </w:tr>
@@ -414,8 +744,16 @@
           <w:p>
             <w:pPr>
               <w:spacing w:line="240" w:lineRule="auto"/>
-            </w:pPr>
-            <w:r>
+              <w:rPr>
+                <w:sz w:val="18"/>
+                <w:szCs w:val="18"/>
+              </w:rPr>
+            </w:pPr>
+            <w:r>
+              <w:rPr>
+                <w:sz w:val="18"/>
+                <w:szCs w:val="18"/>
+              </w:rPr>
               <w:t>Caleb Edwards</w:t>
             </w:r>
           </w:p>
@@ -427,27 +765,42 @@
           <w:p>
             <w:pPr>
               <w:spacing w:line="240" w:lineRule="auto"/>
-            </w:pPr>
-            <w:proofErr w:type="spellStart"/>
-            <w:proofErr w:type="gramStart"/>
-            <w:r>
+              <w:rPr>
+                <w:sz w:val="18"/>
+                <w:szCs w:val="18"/>
+              </w:rPr>
+            </w:pPr>
+            <w:proofErr w:type="spellStart"/>
+            <w:r>
+              <w:rPr>
+                <w:sz w:val="18"/>
+                <w:szCs w:val="18"/>
+              </w:rPr>
               <w:t>comhand</w:t>
             </w:r>
             <w:proofErr w:type="spellEnd"/>
             <w:r>
-              <w:t>(</w:t>
-            </w:r>
-            <w:proofErr w:type="gramEnd"/>
-            <w:r>
-              <w:t>)</w:t>
-            </w:r>
-          </w:p>
-          <w:p>
-            <w:pPr>
-              <w:spacing w:line="240" w:lineRule="auto"/>
-            </w:pPr>
-            <w:proofErr w:type="spellStart"/>
-            <w:r>
+              <w:rPr>
+                <w:sz w:val="18"/>
+                <w:szCs w:val="18"/>
+              </w:rPr>
+              <w:t>()</w:t>
+            </w:r>
+          </w:p>
+          <w:p>
+            <w:pPr>
+              <w:spacing w:line="240" w:lineRule="auto"/>
+              <w:rPr>
+                <w:sz w:val="18"/>
+                <w:szCs w:val="18"/>
+              </w:rPr>
+            </w:pPr>
+            <w:proofErr w:type="spellStart"/>
+            <w:r>
+              <w:rPr>
+                <w:sz w:val="18"/>
+                <w:szCs w:val="18"/>
+              </w:rPr>
               <w:t>exit.c</w:t>
             </w:r>
             <w:proofErr w:type="spellEnd"/>
@@ -455,9 +808,17 @@
           <w:p>
             <w:pPr>
               <w:spacing w:line="240" w:lineRule="auto"/>
-            </w:pPr>
-            <w:proofErr w:type="spellStart"/>
-            <w:r>
+              <w:rPr>
+                <w:sz w:val="18"/>
+                <w:szCs w:val="18"/>
+              </w:rPr>
+            </w:pPr>
+            <w:proofErr w:type="spellStart"/>
+            <w:r>
+              <w:rPr>
+                <w:sz w:val="18"/>
+                <w:szCs w:val="18"/>
+              </w:rPr>
               <w:t>help.c</w:t>
             </w:r>
             <w:proofErr w:type="spellEnd"/>
@@ -465,34 +826,66 @@
           <w:p>
             <w:pPr>
               <w:spacing w:line="240" w:lineRule="auto"/>
-            </w:pPr>
-          </w:p>
-          <w:p>
-            <w:pPr>
-              <w:spacing w:line="240" w:lineRule="auto"/>
-            </w:pPr>
-            <w:r>
+              <w:rPr>
+                <w:sz w:val="18"/>
+                <w:szCs w:val="18"/>
+              </w:rPr>
+            </w:pPr>
+          </w:p>
+          <w:p>
+            <w:pPr>
+              <w:spacing w:line="240" w:lineRule="auto"/>
+              <w:rPr>
+                <w:sz w:val="18"/>
+                <w:szCs w:val="18"/>
+              </w:rPr>
+            </w:pPr>
+            <w:r>
+              <w:rPr>
+                <w:sz w:val="18"/>
+                <w:szCs w:val="18"/>
+              </w:rPr>
               <w:t xml:space="preserve">Programmer </w:t>
             </w:r>
           </w:p>
           <w:p>
             <w:pPr>
               <w:spacing w:line="240" w:lineRule="auto"/>
-            </w:pPr>
-            <w:r>
+              <w:rPr>
+                <w:sz w:val="18"/>
+                <w:szCs w:val="18"/>
+              </w:rPr>
+            </w:pPr>
+            <w:r>
+              <w:rPr>
+                <w:sz w:val="18"/>
+                <w:szCs w:val="18"/>
+              </w:rPr>
               <w:t>Guide</w:t>
             </w:r>
           </w:p>
           <w:p>
             <w:pPr>
               <w:spacing w:line="240" w:lineRule="auto"/>
-            </w:pPr>
-          </w:p>
-          <w:p>
-            <w:pPr>
-              <w:spacing w:line="240" w:lineRule="auto"/>
-            </w:pPr>
-            <w:r>
+              <w:rPr>
+                <w:sz w:val="18"/>
+                <w:szCs w:val="18"/>
+              </w:rPr>
+            </w:pPr>
+          </w:p>
+          <w:p>
+            <w:pPr>
+              <w:spacing w:line="240" w:lineRule="auto"/>
+              <w:rPr>
+                <w:sz w:val="18"/>
+                <w:szCs w:val="18"/>
+              </w:rPr>
+            </w:pPr>
+            <w:r>
+              <w:rPr>
+                <w:sz w:val="18"/>
+                <w:szCs w:val="18"/>
+              </w:rPr>
               <w:t>User Guide</w:t>
             </w:r>
           </w:p>
@@ -504,17 +897,33 @@
           <w:p>
             <w:pPr>
               <w:spacing w:line="240" w:lineRule="auto"/>
-            </w:pPr>
-            <w:proofErr w:type="spellStart"/>
-            <w:r>
+              <w:rPr>
+                <w:sz w:val="18"/>
+                <w:szCs w:val="18"/>
+              </w:rPr>
+            </w:pPr>
+            <w:proofErr w:type="spellStart"/>
+            <w:r>
+              <w:rPr>
+                <w:sz w:val="18"/>
+                <w:szCs w:val="18"/>
+              </w:rPr>
               <w:t>pcb.c</w:t>
             </w:r>
             <w:proofErr w:type="spellEnd"/>
             <w:r>
+              <w:rPr>
+                <w:sz w:val="18"/>
+                <w:szCs w:val="18"/>
+              </w:rPr>
               <w:t xml:space="preserve">, </w:t>
             </w:r>
             <w:proofErr w:type="spellStart"/>
             <w:r>
+              <w:rPr>
+                <w:sz w:val="18"/>
+                <w:szCs w:val="18"/>
+              </w:rPr>
               <w:t>pcb.h</w:t>
             </w:r>
             <w:proofErr w:type="spellEnd"/>
@@ -522,14 +931,26 @@
           <w:p>
             <w:pPr>
               <w:spacing w:line="240" w:lineRule="auto"/>
-            </w:pPr>
-          </w:p>
-          <w:p>
-            <w:pPr>
-              <w:spacing w:line="240" w:lineRule="auto"/>
-            </w:pPr>
-            <w:proofErr w:type="spellStart"/>
-            <w:r>
+              <w:rPr>
+                <w:sz w:val="18"/>
+                <w:szCs w:val="18"/>
+              </w:rPr>
+            </w:pPr>
+          </w:p>
+          <w:p>
+            <w:pPr>
+              <w:spacing w:line="240" w:lineRule="auto"/>
+              <w:rPr>
+                <w:sz w:val="18"/>
+                <w:szCs w:val="18"/>
+              </w:rPr>
+            </w:pPr>
+            <w:proofErr w:type="spellStart"/>
+            <w:r>
+              <w:rPr>
+                <w:sz w:val="18"/>
+                <w:szCs w:val="18"/>
+              </w:rPr>
               <w:t>pcb_allocate</w:t>
             </w:r>
             <w:proofErr w:type="spellEnd"/>
@@ -537,9 +958,17 @@
           <w:p>
             <w:pPr>
               <w:spacing w:line="240" w:lineRule="auto"/>
-            </w:pPr>
-            <w:proofErr w:type="spellStart"/>
-            <w:r>
+              <w:rPr>
+                <w:sz w:val="18"/>
+                <w:szCs w:val="18"/>
+              </w:rPr>
+            </w:pPr>
+            <w:proofErr w:type="spellStart"/>
+            <w:r>
+              <w:rPr>
+                <w:sz w:val="18"/>
+                <w:szCs w:val="18"/>
+              </w:rPr>
               <w:t>pcb_free</w:t>
             </w:r>
             <w:proofErr w:type="spellEnd"/>
@@ -547,9 +976,17 @@
           <w:p>
             <w:pPr>
               <w:spacing w:line="240" w:lineRule="auto"/>
-            </w:pPr>
-            <w:proofErr w:type="spellStart"/>
-            <w:r>
+              <w:rPr>
+                <w:sz w:val="18"/>
+                <w:szCs w:val="18"/>
+              </w:rPr>
+            </w:pPr>
+            <w:proofErr w:type="spellStart"/>
+            <w:r>
+              <w:rPr>
+                <w:sz w:val="18"/>
+                <w:szCs w:val="18"/>
+              </w:rPr>
               <w:t>pcb_setup</w:t>
             </w:r>
             <w:proofErr w:type="spellEnd"/>
@@ -557,9 +994,17 @@
           <w:p>
             <w:pPr>
               <w:spacing w:line="240" w:lineRule="auto"/>
-            </w:pPr>
-            <w:proofErr w:type="spellStart"/>
-            <w:r>
+              <w:rPr>
+                <w:sz w:val="18"/>
+                <w:szCs w:val="18"/>
+              </w:rPr>
+            </w:pPr>
+            <w:proofErr w:type="spellStart"/>
+            <w:r>
+              <w:rPr>
+                <w:sz w:val="18"/>
+                <w:szCs w:val="18"/>
+              </w:rPr>
               <w:t>pcb_find</w:t>
             </w:r>
             <w:proofErr w:type="spellEnd"/>
@@ -567,9 +1012,17 @@
           <w:p>
             <w:pPr>
               <w:spacing w:line="240" w:lineRule="auto"/>
-            </w:pPr>
-            <w:proofErr w:type="spellStart"/>
-            <w:r>
+              <w:rPr>
+                <w:sz w:val="18"/>
+                <w:szCs w:val="18"/>
+              </w:rPr>
+            </w:pPr>
+            <w:proofErr w:type="spellStart"/>
+            <w:r>
+              <w:rPr>
+                <w:sz w:val="18"/>
+                <w:szCs w:val="18"/>
+              </w:rPr>
               <w:t>pcb_insert</w:t>
             </w:r>
             <w:proofErr w:type="spellEnd"/>
@@ -577,9 +1030,17 @@
           <w:p>
             <w:pPr>
               <w:spacing w:line="240" w:lineRule="auto"/>
-            </w:pPr>
-            <w:proofErr w:type="spellStart"/>
-            <w:r>
+              <w:rPr>
+                <w:sz w:val="18"/>
+                <w:szCs w:val="18"/>
+              </w:rPr>
+            </w:pPr>
+            <w:proofErr w:type="spellStart"/>
+            <w:r>
+              <w:rPr>
+                <w:sz w:val="18"/>
+                <w:szCs w:val="18"/>
+              </w:rPr>
               <w:t>pcb_remove</w:t>
             </w:r>
             <w:proofErr w:type="spellEnd"/>
@@ -587,53 +1048,85 @@
           <w:p>
             <w:pPr>
               <w:spacing w:line="240" w:lineRule="auto"/>
-            </w:pPr>
-          </w:p>
-          <w:p>
-            <w:pPr>
-              <w:spacing w:line="240" w:lineRule="auto"/>
-            </w:pPr>
-            <w:r>
+              <w:rPr>
+                <w:sz w:val="18"/>
+                <w:szCs w:val="18"/>
+              </w:rPr>
+            </w:pPr>
+          </w:p>
+          <w:p>
+            <w:pPr>
+              <w:spacing w:line="240" w:lineRule="auto"/>
+              <w:rPr>
+                <w:sz w:val="18"/>
+                <w:szCs w:val="18"/>
+              </w:rPr>
+            </w:pPr>
+            <w:r>
+              <w:rPr>
+                <w:sz w:val="18"/>
+                <w:szCs w:val="18"/>
+              </w:rPr>
               <w:t>User Guide</w:t>
             </w:r>
           </w:p>
           <w:p>
             <w:pPr>
               <w:spacing w:line="240" w:lineRule="auto"/>
-            </w:pPr>
-          </w:p>
-          <w:p>
-            <w:pPr>
-              <w:spacing w:line="240" w:lineRule="auto"/>
-            </w:pPr>
-            <w:r>
+              <w:rPr>
+                <w:sz w:val="18"/>
+                <w:szCs w:val="18"/>
+              </w:rPr>
+            </w:pPr>
+          </w:p>
+          <w:p>
+            <w:pPr>
+              <w:spacing w:line="240" w:lineRule="auto"/>
+              <w:rPr>
+                <w:sz w:val="18"/>
+                <w:szCs w:val="18"/>
+              </w:rPr>
+            </w:pPr>
+            <w:r>
+              <w:rPr>
+                <w:sz w:val="18"/>
+                <w:szCs w:val="18"/>
+              </w:rPr>
               <w:t>Colored Messages for Bonus</w:t>
             </w:r>
           </w:p>
           <w:p>
             <w:pPr>
               <w:spacing w:line="240" w:lineRule="auto"/>
-            </w:pPr>
-          </w:p>
-          <w:p>
-            <w:pPr>
-              <w:spacing w:line="240" w:lineRule="auto"/>
-            </w:pPr>
-            <w:r>
-              <w:t xml:space="preserve">Clear command </w:t>
-            </w:r>
-            <w:proofErr w:type="gramStart"/>
-            <w:r>
-              <w:t>for</w:t>
-            </w:r>
-            <w:proofErr w:type="gramEnd"/>
-            <w:r>
-              <w:t xml:space="preserve"> Bonus</w:t>
-            </w:r>
-          </w:p>
-          <w:p>
-            <w:pPr>
-              <w:spacing w:line="240" w:lineRule="auto"/>
+              <w:rPr>
+                <w:sz w:val="18"/>
+                <w:szCs w:val="18"/>
+              </w:rPr>
+            </w:pPr>
+          </w:p>
+          <w:p>
+            <w:pPr>
+              <w:spacing w:line="240" w:lineRule="auto"/>
+              <w:rPr>
+                <w:sz w:val="18"/>
+                <w:szCs w:val="18"/>
+              </w:rPr>
+            </w:pPr>
+            <w:r>
+              <w:rPr>
+                <w:sz w:val="18"/>
+                <w:szCs w:val="18"/>
+              </w:rPr>
+              <w:t>Clear command for Bonus</w:t>
+            </w:r>
+          </w:p>
+          <w:p>
+            <w:pPr>
+              <w:spacing w:line="240" w:lineRule="auto"/>
+              <w:rPr>
+                <w:sz w:val="18"/>
+                <w:szCs w:val="18"/>
+              </w:rPr>
             </w:pPr>
           </w:p>
         </w:tc>
@@ -644,9 +1137,17 @@
           <w:p>
             <w:pPr>
               <w:spacing w:line="240" w:lineRule="auto"/>
-            </w:pPr>
-            <w:proofErr w:type="spellStart"/>
-            <w:r>
+              <w:rPr>
+                <w:sz w:val="18"/>
+                <w:szCs w:val="18"/>
+              </w:rPr>
+            </w:pPr>
+            <w:proofErr w:type="spellStart"/>
+            <w:r>
+              <w:rPr>
+                <w:sz w:val="18"/>
+                <w:szCs w:val="18"/>
+              </w:rPr>
               <w:t>kmain.c</w:t>
             </w:r>
             <w:proofErr w:type="spellEnd"/>
@@ -654,9 +1155,17 @@
           <w:p>
             <w:pPr>
               <w:spacing w:line="240" w:lineRule="auto"/>
-            </w:pPr>
-            <w:proofErr w:type="spellStart"/>
-            <w:r>
+              <w:rPr>
+                <w:sz w:val="18"/>
+                <w:szCs w:val="18"/>
+              </w:rPr>
+            </w:pPr>
+            <w:proofErr w:type="spellStart"/>
+            <w:r>
+              <w:rPr>
+                <w:sz w:val="18"/>
+                <w:szCs w:val="18"/>
+              </w:rPr>
               <w:t>comhand.c</w:t>
             </w:r>
             <w:proofErr w:type="spellEnd"/>
@@ -664,26 +1173,50 @@
           <w:p>
             <w:pPr>
               <w:spacing w:line="240" w:lineRule="auto"/>
-            </w:pPr>
-          </w:p>
-          <w:p>
-            <w:pPr>
-              <w:spacing w:line="240" w:lineRule="auto"/>
-            </w:pPr>
-          </w:p>
-          <w:p>
-            <w:pPr>
-              <w:spacing w:line="240" w:lineRule="auto"/>
-            </w:pPr>
-            <w:r>
+              <w:rPr>
+                <w:sz w:val="18"/>
+                <w:szCs w:val="18"/>
+              </w:rPr>
+            </w:pPr>
+          </w:p>
+          <w:p>
+            <w:pPr>
+              <w:spacing w:line="240" w:lineRule="auto"/>
+              <w:rPr>
+                <w:sz w:val="18"/>
+                <w:szCs w:val="18"/>
+              </w:rPr>
+            </w:pPr>
+          </w:p>
+          <w:p>
+            <w:pPr>
+              <w:spacing w:line="240" w:lineRule="auto"/>
+              <w:rPr>
+                <w:sz w:val="18"/>
+                <w:szCs w:val="18"/>
+              </w:rPr>
+            </w:pPr>
+            <w:r>
+              <w:rPr>
+                <w:sz w:val="18"/>
+                <w:szCs w:val="18"/>
+              </w:rPr>
               <w:t>User Guide</w:t>
             </w:r>
           </w:p>
           <w:p>
             <w:pPr>
               <w:spacing w:line="240" w:lineRule="auto"/>
-            </w:pPr>
-            <w:r>
+              <w:rPr>
+                <w:sz w:val="18"/>
+                <w:szCs w:val="18"/>
+              </w:rPr>
+            </w:pPr>
+            <w:r>
+              <w:rPr>
+                <w:sz w:val="18"/>
+                <w:szCs w:val="18"/>
+              </w:rPr>
               <w:t>Programmer Guide</w:t>
             </w:r>
           </w:p>
@@ -695,7 +1228,77 @@
           <w:p>
             <w:pPr>
               <w:spacing w:line="240" w:lineRule="auto"/>
-            </w:pPr>
+              <w:rPr>
+                <w:sz w:val="18"/>
+                <w:szCs w:val="18"/>
+              </w:rPr>
+            </w:pPr>
+            <w:r>
+              <w:rPr>
+                <w:sz w:val="18"/>
+                <w:szCs w:val="18"/>
+              </w:rPr>
+              <w:t>Initialize heap</w:t>
+            </w:r>
+          </w:p>
+          <w:p>
+            <w:pPr>
+              <w:spacing w:line="240" w:lineRule="auto"/>
+              <w:rPr>
+                <w:sz w:val="18"/>
+                <w:szCs w:val="18"/>
+              </w:rPr>
+            </w:pPr>
+          </w:p>
+          <w:p>
+            <w:pPr>
+              <w:spacing w:line="240" w:lineRule="auto"/>
+              <w:rPr>
+                <w:sz w:val="18"/>
+                <w:szCs w:val="18"/>
+              </w:rPr>
+            </w:pPr>
+            <w:r>
+              <w:rPr>
+                <w:sz w:val="18"/>
+                <w:szCs w:val="18"/>
+              </w:rPr>
+              <w:t xml:space="preserve">Kernel allocate and free functions in </w:t>
+            </w:r>
+            <w:proofErr w:type="spellStart"/>
+            <w:r>
+              <w:rPr>
+                <w:sz w:val="18"/>
+                <w:szCs w:val="18"/>
+              </w:rPr>
+              <w:t>vm.c</w:t>
+            </w:r>
+            <w:proofErr w:type="spellEnd"/>
+          </w:p>
+          <w:p>
+            <w:pPr>
+              <w:spacing w:line="240" w:lineRule="auto"/>
+              <w:rPr>
+                <w:sz w:val="18"/>
+                <w:szCs w:val="18"/>
+              </w:rPr>
+            </w:pPr>
+          </w:p>
+          <w:p>
+            <w:pPr>
+              <w:spacing w:line="240" w:lineRule="auto"/>
+              <w:rPr>
+                <w:sz w:val="18"/>
+                <w:szCs w:val="18"/>
+              </w:rPr>
+            </w:pPr>
+            <w:r>
+              <w:rPr>
+                <w:sz w:val="18"/>
+                <w:szCs w:val="18"/>
+              </w:rPr>
+              <w:t>Users Guide</w:t>
+            </w:r>
           </w:p>
         </w:tc>
         <w:tc>
@@ -705,7 +1308,139 @@
           <w:p>
             <w:pPr>
               <w:spacing w:line="240" w:lineRule="auto"/>
-            </w:pPr>
+              <w:rPr>
+                <w:sz w:val="18"/>
+                <w:szCs w:val="18"/>
+              </w:rPr>
+            </w:pPr>
+            <w:r>
+              <w:rPr>
+                <w:sz w:val="18"/>
+                <w:szCs w:val="18"/>
+              </w:rPr>
+              <w:t>IOCB</w:t>
+            </w:r>
+          </w:p>
+          <w:p>
+            <w:pPr>
+              <w:spacing w:line="240" w:lineRule="auto"/>
+              <w:rPr>
+                <w:sz w:val="18"/>
+                <w:szCs w:val="18"/>
+              </w:rPr>
+            </w:pPr>
+          </w:p>
+          <w:p>
+            <w:pPr>
+              <w:spacing w:line="240" w:lineRule="auto"/>
+              <w:rPr>
+                <w:sz w:val="18"/>
+                <w:szCs w:val="18"/>
+              </w:rPr>
+            </w:pPr>
+            <w:r>
+              <w:rPr>
+                <w:sz w:val="18"/>
+                <w:szCs w:val="18"/>
+              </w:rPr>
+              <w:t>Serial Read</w:t>
+            </w:r>
+          </w:p>
+          <w:p>
+            <w:pPr>
+              <w:spacing w:line="240" w:lineRule="auto"/>
+              <w:rPr>
+                <w:sz w:val="18"/>
+                <w:szCs w:val="18"/>
+              </w:rPr>
+            </w:pPr>
+          </w:p>
+          <w:p>
+            <w:pPr>
+              <w:spacing w:line="240" w:lineRule="auto"/>
+              <w:rPr>
+                <w:sz w:val="18"/>
+                <w:szCs w:val="18"/>
+              </w:rPr>
+            </w:pPr>
+            <w:r>
+              <w:rPr>
+                <w:sz w:val="18"/>
+                <w:szCs w:val="18"/>
+              </w:rPr>
+              <w:t>Serial Write</w:t>
+            </w:r>
+          </w:p>
+          <w:p>
+            <w:pPr>
+              <w:spacing w:line="240" w:lineRule="auto"/>
+              <w:rPr>
+                <w:sz w:val="18"/>
+                <w:szCs w:val="18"/>
+              </w:rPr>
+            </w:pPr>
+          </w:p>
+          <w:p>
+            <w:pPr>
+              <w:spacing w:line="240" w:lineRule="auto"/>
+              <w:rPr>
+                <w:sz w:val="18"/>
+                <w:szCs w:val="18"/>
+              </w:rPr>
+            </w:pPr>
+            <w:proofErr w:type="spellStart"/>
+            <w:r>
+              <w:rPr>
+                <w:sz w:val="18"/>
+                <w:szCs w:val="18"/>
+              </w:rPr>
+              <w:t>IOSchedular</w:t>
+            </w:r>
+            <w:proofErr w:type="spellEnd"/>
+          </w:p>
+          <w:p>
+            <w:pPr>
+              <w:spacing w:line="240" w:lineRule="auto"/>
+              <w:rPr>
+                <w:sz w:val="18"/>
+                <w:szCs w:val="18"/>
+              </w:rPr>
+            </w:pPr>
+          </w:p>
+          <w:p>
+            <w:pPr>
+              <w:spacing w:line="240" w:lineRule="auto"/>
+              <w:rPr>
+                <w:sz w:val="18"/>
+                <w:szCs w:val="18"/>
+              </w:rPr>
+            </w:pPr>
+            <w:proofErr w:type="spellStart"/>
+            <w:r>
+              <w:rPr>
+                <w:sz w:val="18"/>
+                <w:szCs w:val="18"/>
+              </w:rPr>
+              <w:t>Sys_call</w:t>
+            </w:r>
+            <w:proofErr w:type="spellEnd"/>
+          </w:p>
+          <w:p>
+            <w:pPr>
+              <w:spacing w:line="240" w:lineRule="auto"/>
+              <w:rPr>
+                <w:sz w:val="18"/>
+                <w:szCs w:val="18"/>
+              </w:rPr>
+            </w:pPr>
+            <w:r>
+              <w:rPr>
+                <w:sz w:val="18"/>
+                <w:szCs w:val="18"/>
+              </w:rPr>
+              <w:br/>
+              <w:t>User Guide</w:t>
+            </w:r>
           </w:p>
         </w:tc>
       </w:tr>
@@ -720,8 +1455,16 @@
           <w:p>
             <w:pPr>
               <w:spacing w:line="240" w:lineRule="auto"/>
-            </w:pPr>
-            <w:r>
+              <w:rPr>
+                <w:sz w:val="18"/>
+                <w:szCs w:val="18"/>
+              </w:rPr>
+            </w:pPr>
+            <w:r>
+              <w:rPr>
+                <w:sz w:val="18"/>
+                <w:szCs w:val="18"/>
+              </w:rPr>
               <w:t>Nathan Thom</w:t>
             </w:r>
           </w:p>
@@ -733,40 +1476,51 @@
           <w:p>
             <w:pPr>
               <w:spacing w:line="240" w:lineRule="auto"/>
-            </w:pPr>
-            <w:proofErr w:type="spellStart"/>
-            <w:r>
-              <w:t>serial_</w:t>
-            </w:r>
-            <w:proofErr w:type="gramStart"/>
-            <w:r>
-              <w:t>poll</w:t>
-            </w:r>
-            <w:proofErr w:type="spellEnd"/>
-            <w:r>
-              <w:t>(</w:t>
-            </w:r>
-            <w:proofErr w:type="gramEnd"/>
-            <w:r>
-              <w:t>)</w:t>
-            </w:r>
-          </w:p>
-          <w:p>
-            <w:pPr>
-              <w:spacing w:line="240" w:lineRule="auto"/>
-            </w:pPr>
-            <w:proofErr w:type="spellStart"/>
-            <w:proofErr w:type="gramStart"/>
-            <w:r>
+              <w:rPr>
+                <w:sz w:val="18"/>
+                <w:szCs w:val="18"/>
+              </w:rPr>
+            </w:pPr>
+            <w:proofErr w:type="spellStart"/>
+            <w:r>
+              <w:rPr>
+                <w:sz w:val="18"/>
+                <w:szCs w:val="18"/>
+              </w:rPr>
+              <w:t>serial_poll</w:t>
+            </w:r>
+            <w:proofErr w:type="spellEnd"/>
+            <w:r>
+              <w:rPr>
+                <w:sz w:val="18"/>
+                <w:szCs w:val="18"/>
+              </w:rPr>
+              <w:t>()</w:t>
+            </w:r>
+          </w:p>
+          <w:p>
+            <w:pPr>
+              <w:spacing w:line="240" w:lineRule="auto"/>
+              <w:rPr>
+                <w:sz w:val="18"/>
+                <w:szCs w:val="18"/>
+              </w:rPr>
+            </w:pPr>
+            <w:proofErr w:type="spellStart"/>
+            <w:r>
+              <w:rPr>
+                <w:sz w:val="18"/>
+                <w:szCs w:val="18"/>
+              </w:rPr>
               <w:t>itoa</w:t>
             </w:r>
             <w:proofErr w:type="spellEnd"/>
             <w:r>
-              <w:t>(</w:t>
-            </w:r>
-            <w:proofErr w:type="gramEnd"/>
-            <w:r>
-              <w:t>)</w:t>
+              <w:rPr>
+                <w:sz w:val="18"/>
+                <w:szCs w:val="18"/>
+              </w:rPr>
+              <w:t>()</w:t>
             </w:r>
           </w:p>
         </w:tc>
@@ -777,20 +1531,40 @@
           <w:p>
             <w:pPr>
               <w:spacing w:line="240" w:lineRule="auto"/>
-            </w:pPr>
-            <w:r>
+              <w:rPr>
+                <w:sz w:val="18"/>
+                <w:szCs w:val="18"/>
+              </w:rPr>
+            </w:pPr>
+            <w:r>
+              <w:rPr>
+                <w:sz w:val="18"/>
+                <w:szCs w:val="18"/>
+              </w:rPr>
               <w:t>Set priority</w:t>
             </w:r>
           </w:p>
           <w:p>
             <w:pPr>
               <w:spacing w:line="240" w:lineRule="auto"/>
-            </w:pPr>
-            <w:r>
+              <w:rPr>
+                <w:sz w:val="18"/>
+                <w:szCs w:val="18"/>
+              </w:rPr>
+            </w:pPr>
+            <w:r>
+              <w:rPr>
+                <w:sz w:val="18"/>
+                <w:szCs w:val="18"/>
+              </w:rPr>
               <w:t xml:space="preserve">Show </w:t>
             </w:r>
             <w:proofErr w:type="spellStart"/>
             <w:r>
+              <w:rPr>
+                <w:sz w:val="18"/>
+                <w:szCs w:val="18"/>
+              </w:rPr>
               <w:t>pcb</w:t>
             </w:r>
             <w:proofErr w:type="spellEnd"/>
@@ -798,32 +1572,64 @@
           <w:p>
             <w:pPr>
               <w:spacing w:line="240" w:lineRule="auto"/>
-            </w:pPr>
-            <w:r>
+              <w:rPr>
+                <w:sz w:val="18"/>
+                <w:szCs w:val="18"/>
+              </w:rPr>
+            </w:pPr>
+            <w:r>
+              <w:rPr>
+                <w:sz w:val="18"/>
+                <w:szCs w:val="18"/>
+              </w:rPr>
               <w:t>Show ready</w:t>
             </w:r>
           </w:p>
           <w:p>
             <w:pPr>
               <w:spacing w:line="240" w:lineRule="auto"/>
-            </w:pPr>
-            <w:r>
+              <w:rPr>
+                <w:sz w:val="18"/>
+                <w:szCs w:val="18"/>
+              </w:rPr>
+            </w:pPr>
+            <w:r>
+              <w:rPr>
+                <w:sz w:val="18"/>
+                <w:szCs w:val="18"/>
+              </w:rPr>
               <w:t>Show all</w:t>
             </w:r>
           </w:p>
           <w:p>
             <w:pPr>
               <w:spacing w:line="240" w:lineRule="auto"/>
-            </w:pPr>
-            <w:r>
+              <w:rPr>
+                <w:sz w:val="18"/>
+                <w:szCs w:val="18"/>
+              </w:rPr>
+            </w:pPr>
+            <w:r>
+              <w:rPr>
+                <w:sz w:val="18"/>
+                <w:szCs w:val="18"/>
+              </w:rPr>
               <w:t>Show blocked</w:t>
             </w:r>
           </w:p>
           <w:p>
             <w:pPr>
               <w:spacing w:line="240" w:lineRule="auto"/>
-            </w:pPr>
-            <w:r>
+              <w:rPr>
+                <w:sz w:val="18"/>
+                <w:szCs w:val="18"/>
+              </w:rPr>
+            </w:pPr>
+            <w:r>
+              <w:rPr>
+                <w:sz w:val="18"/>
+                <w:szCs w:val="18"/>
+              </w:rPr>
               <w:t>Show suspended</w:t>
             </w:r>
           </w:p>
@@ -835,9 +1641,17 @@
           <w:p>
             <w:pPr>
               <w:spacing w:line="240" w:lineRule="auto"/>
-            </w:pPr>
-            <w:proofErr w:type="spellStart"/>
-            <w:r>
+              <w:rPr>
+                <w:sz w:val="18"/>
+                <w:szCs w:val="18"/>
+              </w:rPr>
+            </w:pPr>
+            <w:proofErr w:type="spellStart"/>
+            <w:r>
+              <w:rPr>
+                <w:sz w:val="18"/>
+                <w:szCs w:val="18"/>
+              </w:rPr>
               <w:t>Sys_call_isr</w:t>
             </w:r>
             <w:proofErr w:type="spellEnd"/>
@@ -845,9 +1659,17 @@
           <w:p>
             <w:pPr>
               <w:spacing w:line="240" w:lineRule="auto"/>
-            </w:pPr>
-            <w:proofErr w:type="spellStart"/>
-            <w:r>
+              <w:rPr>
+                <w:sz w:val="18"/>
+                <w:szCs w:val="18"/>
+              </w:rPr>
+            </w:pPr>
+            <w:proofErr w:type="spellStart"/>
+            <w:r>
+              <w:rPr>
+                <w:sz w:val="18"/>
+                <w:szCs w:val="18"/>
+              </w:rPr>
               <w:t>Sys_call.c</w:t>
             </w:r>
             <w:proofErr w:type="spellEnd"/>
@@ -855,16 +1677,32 @@
           <w:p>
             <w:pPr>
               <w:spacing w:line="240" w:lineRule="auto"/>
-            </w:pPr>
-            <w:r>
+              <w:rPr>
+                <w:sz w:val="18"/>
+                <w:szCs w:val="18"/>
+              </w:rPr>
+            </w:pPr>
+            <w:r>
+              <w:rPr>
+                <w:sz w:val="18"/>
+                <w:szCs w:val="18"/>
+              </w:rPr>
               <w:t>Load functions</w:t>
             </w:r>
           </w:p>
           <w:p>
             <w:pPr>
               <w:spacing w:line="240" w:lineRule="auto"/>
-            </w:pPr>
-            <w:r>
+              <w:rPr>
+                <w:sz w:val="18"/>
+                <w:szCs w:val="18"/>
+              </w:rPr>
+            </w:pPr>
+            <w:r>
+              <w:rPr>
+                <w:sz w:val="18"/>
+                <w:szCs w:val="18"/>
+              </w:rPr>
               <w:t>Yield</w:t>
             </w:r>
           </w:p>
@@ -876,7 +1714,82 @@
           <w:p>
             <w:pPr>
               <w:spacing w:line="240" w:lineRule="auto"/>
-            </w:pPr>
+              <w:rPr>
+                <w:sz w:val="18"/>
+                <w:szCs w:val="18"/>
+              </w:rPr>
+            </w:pPr>
+            <w:r>
+              <w:rPr>
+                <w:sz w:val="18"/>
+                <w:szCs w:val="18"/>
+              </w:rPr>
+              <w:t>MCB struct</w:t>
+            </w:r>
+          </w:p>
+          <w:p>
+            <w:pPr>
+              <w:spacing w:line="240" w:lineRule="auto"/>
+              <w:rPr>
+                <w:sz w:val="18"/>
+                <w:szCs w:val="18"/>
+              </w:rPr>
+            </w:pPr>
+            <w:r>
+              <w:rPr>
+                <w:sz w:val="18"/>
+                <w:szCs w:val="18"/>
+              </w:rPr>
+              <w:t>Added alarm to help</w:t>
+            </w:r>
+          </w:p>
+          <w:p>
+            <w:pPr>
+              <w:spacing w:line="240" w:lineRule="auto"/>
+              <w:rPr>
+                <w:sz w:val="18"/>
+                <w:szCs w:val="18"/>
+              </w:rPr>
+            </w:pPr>
+            <w:r>
+              <w:rPr>
+                <w:sz w:val="18"/>
+                <w:szCs w:val="18"/>
+              </w:rPr>
+              <w:t xml:space="preserve">Updated show-&gt; show </w:t>
+            </w:r>
+            <w:proofErr w:type="spellStart"/>
+            <w:r>
+              <w:rPr>
+                <w:sz w:val="18"/>
+                <w:szCs w:val="18"/>
+              </w:rPr>
+              <w:t>pcb</w:t>
+            </w:r>
+            <w:proofErr w:type="spellEnd"/>
+            <w:r>
+              <w:rPr>
+                <w:sz w:val="18"/>
+                <w:szCs w:val="18"/>
+              </w:rPr>
+              <w:t xml:space="preserve"> in help</w:t>
+            </w:r>
+          </w:p>
+          <w:p>
+            <w:pPr>
+              <w:spacing w:line="240" w:lineRule="auto"/>
+              <w:rPr>
+                <w:sz w:val="18"/>
+                <w:szCs w:val="18"/>
+              </w:rPr>
+            </w:pPr>
+            <w:r>
+              <w:rPr>
+                <w:sz w:val="18"/>
+                <w:szCs w:val="18"/>
+              </w:rPr>
+              <w:t>Fixed shutdown error</w:t>
+            </w:r>
           </w:p>
         </w:tc>
         <w:tc>
@@ -886,7 +1799,97 @@
           <w:p>
             <w:pPr>
               <w:spacing w:line="240" w:lineRule="auto"/>
-            </w:pPr>
+              <w:rPr>
+                <w:sz w:val="18"/>
+                <w:szCs w:val="18"/>
+              </w:rPr>
+            </w:pPr>
+            <w:proofErr w:type="spellStart"/>
+            <w:r>
+              <w:rPr>
+                <w:sz w:val="18"/>
+                <w:szCs w:val="18"/>
+              </w:rPr>
+              <w:t>Serial_isr</w:t>
+            </w:r>
+            <w:proofErr w:type="spellEnd"/>
+          </w:p>
+          <w:p>
+            <w:pPr>
+              <w:spacing w:line="240" w:lineRule="auto"/>
+              <w:rPr>
+                <w:sz w:val="18"/>
+                <w:szCs w:val="18"/>
+              </w:rPr>
+            </w:pPr>
+            <w:r>
+              <w:rPr>
+                <w:sz w:val="18"/>
+                <w:szCs w:val="18"/>
+              </w:rPr>
+              <w:t>DCB</w:t>
+            </w:r>
+          </w:p>
+          <w:p>
+            <w:pPr>
+              <w:spacing w:line="240" w:lineRule="auto"/>
+              <w:rPr>
+                <w:sz w:val="18"/>
+                <w:szCs w:val="18"/>
+              </w:rPr>
+            </w:pPr>
+            <w:proofErr w:type="spellStart"/>
+            <w:r>
+              <w:rPr>
+                <w:sz w:val="18"/>
+                <w:szCs w:val="18"/>
+              </w:rPr>
+              <w:t>Serial_open</w:t>
+            </w:r>
+            <w:proofErr w:type="spellEnd"/>
+          </w:p>
+          <w:p>
+            <w:pPr>
+              <w:spacing w:line="240" w:lineRule="auto"/>
+              <w:rPr>
+                <w:sz w:val="18"/>
+                <w:szCs w:val="18"/>
+              </w:rPr>
+            </w:pPr>
+            <w:proofErr w:type="spellStart"/>
+            <w:r>
+              <w:rPr>
+                <w:sz w:val="18"/>
+                <w:szCs w:val="18"/>
+              </w:rPr>
+              <w:t>Serial_close</w:t>
+            </w:r>
+            <w:proofErr w:type="spellEnd"/>
+          </w:p>
+          <w:p>
+            <w:pPr>
+              <w:spacing w:line="240" w:lineRule="auto"/>
+              <w:rPr>
+                <w:sz w:val="18"/>
+                <w:szCs w:val="18"/>
+              </w:rPr>
+            </w:pPr>
+            <w:proofErr w:type="spellStart"/>
+            <w:r>
+              <w:rPr>
+                <w:sz w:val="18"/>
+                <w:szCs w:val="18"/>
+              </w:rPr>
+              <w:t>Sys_call</w:t>
+            </w:r>
+            <w:proofErr w:type="spellEnd"/>
+            <w:r>
+              <w:rPr>
+                <w:sz w:val="18"/>
+                <w:szCs w:val="18"/>
+              </w:rPr>
+              <w:t xml:space="preserve"> changes</w:t>
+            </w:r>
           </w:p>
         </w:tc>
       </w:tr>
@@ -901,9 +1904,16 @@
           <w:p>
             <w:pPr>
               <w:spacing w:line="240" w:lineRule="auto"/>
-            </w:pPr>
-            <w:r>
-              <w:lastRenderedPageBreak/>
+              <w:rPr>
+                <w:sz w:val="18"/>
+                <w:szCs w:val="18"/>
+              </w:rPr>
+            </w:pPr>
+            <w:r>
+              <w:rPr>
+                <w:sz w:val="18"/>
+                <w:szCs w:val="18"/>
+              </w:rPr>
               <w:t>Eammon Anderson</w:t>
             </w:r>
           </w:p>
@@ -915,9 +1925,17 @@
           <w:p>
             <w:pPr>
               <w:spacing w:line="240" w:lineRule="auto"/>
-            </w:pPr>
-            <w:proofErr w:type="spellStart"/>
-            <w:r>
+              <w:rPr>
+                <w:sz w:val="18"/>
+                <w:szCs w:val="18"/>
+              </w:rPr>
+            </w:pPr>
+            <w:proofErr w:type="spellStart"/>
+            <w:r>
+              <w:rPr>
+                <w:sz w:val="18"/>
+                <w:szCs w:val="18"/>
+              </w:rPr>
               <w:t>version.c</w:t>
             </w:r>
             <w:proofErr w:type="spellEnd"/>
@@ -925,9 +1943,17 @@
           <w:p>
             <w:pPr>
               <w:spacing w:line="240" w:lineRule="auto"/>
-            </w:pPr>
-            <w:proofErr w:type="spellStart"/>
-            <w:r>
+              <w:rPr>
+                <w:sz w:val="18"/>
+                <w:szCs w:val="18"/>
+              </w:rPr>
+            </w:pPr>
+            <w:proofErr w:type="spellStart"/>
+            <w:r>
+              <w:rPr>
+                <w:sz w:val="18"/>
+                <w:szCs w:val="18"/>
+              </w:rPr>
               <w:t>clock.c</w:t>
             </w:r>
             <w:proofErr w:type="spellEnd"/>
@@ -935,19 +1961,26 @@
           <w:p>
             <w:pPr>
               <w:spacing w:line="240" w:lineRule="auto"/>
-            </w:pPr>
-            <w:proofErr w:type="spellStart"/>
-            <w:proofErr w:type="gramStart"/>
-            <w:r>
+              <w:rPr>
+                <w:sz w:val="18"/>
+                <w:szCs w:val="18"/>
+              </w:rPr>
+            </w:pPr>
+            <w:proofErr w:type="spellStart"/>
+            <w:r>
+              <w:rPr>
+                <w:sz w:val="18"/>
+                <w:szCs w:val="18"/>
+              </w:rPr>
               <w:t>comhand</w:t>
             </w:r>
             <w:proofErr w:type="spellEnd"/>
             <w:r>
-              <w:t>(</w:t>
-            </w:r>
-            <w:proofErr w:type="gramEnd"/>
-            <w:r>
-              <w:t>)</w:t>
+              <w:rPr>
+                <w:sz w:val="18"/>
+                <w:szCs w:val="18"/>
+              </w:rPr>
+              <w:t>()</w:t>
             </w:r>
           </w:p>
         </w:tc>
@@ -958,9 +1991,17 @@
           <w:p>
             <w:pPr>
               <w:spacing w:line="240" w:lineRule="auto"/>
-            </w:pPr>
-            <w:proofErr w:type="spellStart"/>
-            <w:r>
+              <w:rPr>
+                <w:sz w:val="18"/>
+                <w:szCs w:val="18"/>
+              </w:rPr>
+            </w:pPr>
+            <w:proofErr w:type="spellStart"/>
+            <w:r>
+              <w:rPr>
+                <w:sz w:val="18"/>
+                <w:szCs w:val="18"/>
+              </w:rPr>
               <w:t>Block_pcb</w:t>
             </w:r>
             <w:proofErr w:type="spellEnd"/>
@@ -968,9 +2009,17 @@
           <w:p>
             <w:pPr>
               <w:spacing w:line="240" w:lineRule="auto"/>
-            </w:pPr>
-            <w:proofErr w:type="spellStart"/>
-            <w:r>
+              <w:rPr>
+                <w:sz w:val="18"/>
+                <w:szCs w:val="18"/>
+              </w:rPr>
+            </w:pPr>
+            <w:proofErr w:type="spellStart"/>
+            <w:r>
+              <w:rPr>
+                <w:sz w:val="18"/>
+                <w:szCs w:val="18"/>
+              </w:rPr>
               <w:t>Unblock_pcb</w:t>
             </w:r>
             <w:proofErr w:type="spellEnd"/>
@@ -978,9 +2027,17 @@
           <w:p>
             <w:pPr>
               <w:spacing w:line="240" w:lineRule="auto"/>
-            </w:pPr>
-            <w:proofErr w:type="spellStart"/>
-            <w:r>
+              <w:rPr>
+                <w:sz w:val="18"/>
+                <w:szCs w:val="18"/>
+              </w:rPr>
+            </w:pPr>
+            <w:proofErr w:type="spellStart"/>
+            <w:r>
+              <w:rPr>
+                <w:sz w:val="18"/>
+                <w:szCs w:val="18"/>
+              </w:rPr>
               <w:t>Create_pcb</w:t>
             </w:r>
             <w:proofErr w:type="spellEnd"/>
@@ -988,9 +2045,17 @@
           <w:p>
             <w:pPr>
               <w:spacing w:line="240" w:lineRule="auto"/>
-            </w:pPr>
-            <w:proofErr w:type="spellStart"/>
-            <w:r>
+              <w:rPr>
+                <w:sz w:val="18"/>
+                <w:szCs w:val="18"/>
+              </w:rPr>
+            </w:pPr>
+            <w:proofErr w:type="spellStart"/>
+            <w:r>
+              <w:rPr>
+                <w:sz w:val="18"/>
+                <w:szCs w:val="18"/>
+              </w:rPr>
               <w:t>Delete_pcb</w:t>
             </w:r>
             <w:proofErr w:type="spellEnd"/>
@@ -998,22 +2063,42 @@
           <w:p>
             <w:pPr>
               <w:spacing w:line="240" w:lineRule="auto"/>
-            </w:pPr>
-          </w:p>
-          <w:p>
-            <w:pPr>
-              <w:spacing w:line="240" w:lineRule="auto"/>
-            </w:pPr>
-            <w:proofErr w:type="spellStart"/>
-            <w:r>
+              <w:rPr>
+                <w:sz w:val="18"/>
+                <w:szCs w:val="18"/>
+              </w:rPr>
+            </w:pPr>
+          </w:p>
+          <w:p>
+            <w:pPr>
+              <w:spacing w:line="240" w:lineRule="auto"/>
+              <w:rPr>
+                <w:sz w:val="18"/>
+                <w:szCs w:val="18"/>
+              </w:rPr>
+            </w:pPr>
+            <w:proofErr w:type="spellStart"/>
+            <w:r>
+              <w:rPr>
+                <w:sz w:val="18"/>
+                <w:szCs w:val="18"/>
+              </w:rPr>
               <w:t>Comhand.c</w:t>
             </w:r>
             <w:proofErr w:type="spellEnd"/>
             <w:r>
+              <w:rPr>
+                <w:sz w:val="18"/>
+                <w:szCs w:val="18"/>
+              </w:rPr>
               <w:t xml:space="preserve">, </w:t>
             </w:r>
             <w:proofErr w:type="spellStart"/>
             <w:r>
+              <w:rPr>
+                <w:sz w:val="18"/>
+                <w:szCs w:val="18"/>
+              </w:rPr>
               <w:t>help.c</w:t>
             </w:r>
             <w:proofErr w:type="spellEnd"/>
@@ -1026,16 +2111,32 @@
           <w:p>
             <w:pPr>
               <w:spacing w:line="240" w:lineRule="auto"/>
-            </w:pPr>
-            <w:r>
+              <w:rPr>
+                <w:sz w:val="18"/>
+                <w:szCs w:val="18"/>
+              </w:rPr>
+            </w:pPr>
+            <w:r>
+              <w:rPr>
+                <w:sz w:val="18"/>
+                <w:szCs w:val="18"/>
+              </w:rPr>
               <w:t xml:space="preserve">Resume all command, </w:t>
             </w:r>
             <w:proofErr w:type="spellStart"/>
             <w:r>
+              <w:rPr>
+                <w:sz w:val="18"/>
+                <w:szCs w:val="18"/>
+              </w:rPr>
               <w:t>alarm.c</w:t>
             </w:r>
             <w:proofErr w:type="spellEnd"/>
             <w:r>
+              <w:rPr>
+                <w:sz w:val="18"/>
+                <w:szCs w:val="18"/>
+              </w:rPr>
               <w:t xml:space="preserve"> and related files </w:t>
             </w:r>
           </w:p>
@@ -1047,7 +2148,18 @@
           <w:p>
             <w:pPr>
               <w:spacing w:line="240" w:lineRule="auto"/>
-            </w:pPr>
+              <w:rPr>
+                <w:sz w:val="18"/>
+                <w:szCs w:val="18"/>
+              </w:rPr>
+            </w:pPr>
+            <w:r>
+              <w:rPr>
+                <w:sz w:val="18"/>
+                <w:szCs w:val="18"/>
+              </w:rPr>
+              <w:t>Show all, show free, show allocated commands and related files</w:t>
+            </w:r>
           </w:p>
         </w:tc>
         <w:tc>
@@ -1057,12 +2169,30 @@
           <w:p>
             <w:pPr>
               <w:spacing w:line="240" w:lineRule="auto"/>
-            </w:pPr>
+              <w:rPr>
+                <w:sz w:val="18"/>
+                <w:szCs w:val="18"/>
+              </w:rPr>
+            </w:pPr>
+            <w:r>
+              <w:rPr>
+                <w:sz w:val="18"/>
+                <w:szCs w:val="18"/>
+              </w:rPr>
+              <w:t>Serial input interrupt and serial output interrupt</w:t>
+            </w:r>
           </w:p>
         </w:tc>
       </w:tr>
     </w:tbl>
-    <w:p/>
+    <w:p>
+      <w:pPr>
+        <w:rPr>
+          <w:sz w:val="18"/>
+          <w:szCs w:val="18"/>
+        </w:rPr>
+      </w:pPr>
+    </w:p>
     <w:sectPr>
       <w:pgSz w:w="12240" w:h="15840"/>
       <w:pgMar w:top="1440" w:right="1440" w:bottom="1440" w:left="1440" w:header="0" w:footer="0" w:gutter="0"/>

</xml_diff>